<commit_message>
faltan preguntas 11, lista cerrados
</commit_message>
<xml_diff>
--- a/Tercero/IA/P2/Memoria.docx
+++ b/Tercero/IA/P2/Memoria.docx
@@ -58,7 +58,6 @@
                 <w:dataBinding w:prefixMappings="xmlns:ns0='http://schemas.openxmlformats.org/officeDocument/2006/extended-properties'" w:xpath="/ns0:Properties[1]/ns0:Company[1]" w:storeItemID="{6668398D-A668-4E3E-A5EB-62B293D839F1}"/>
                 <w:text/>
               </w:sdtPr>
-              <w:sdtEndPr/>
               <w:sdtContent>
                 <w:tc>
                   <w:tcPr>
@@ -128,7 +127,6 @@
                   <w:dataBinding w:prefixMappings="xmlns:ns0='http://schemas.openxmlformats.org/package/2006/metadata/core-properties' xmlns:ns1='http://purl.org/dc/elements/1.1/'" w:xpath="/ns0:coreProperties[1]/ns1:title[1]" w:storeItemID="{6C3C8BC8-F283-45AE-878A-BAB7291924A1}"/>
                   <w:text/>
                 </w:sdtPr>
-                <w:sdtEndPr/>
                 <w:sdtContent>
                   <w:p>
                     <w:pPr>
@@ -172,7 +170,6 @@
                 <w:dataBinding w:prefixMappings="xmlns:ns0='http://schemas.openxmlformats.org/package/2006/metadata/core-properties' xmlns:ns1='http://purl.org/dc/elements/1.1/'" w:xpath="/ns0:coreProperties[1]/ns1:subject[1]" w:storeItemID="{6C3C8BC8-F283-45AE-878A-BAB7291924A1}"/>
                 <w:text/>
               </w:sdtPr>
-              <w:sdtEndPr/>
               <w:sdtContent>
                 <w:tc>
                   <w:tcPr>
@@ -243,7 +240,6 @@
                   <w:dataBinding w:prefixMappings="xmlns:ns0='http://schemas.openxmlformats.org/package/2006/metadata/core-properties' xmlns:ns1='http://purl.org/dc/elements/1.1/'" w:xpath="/ns0:coreProperties[1]/ns1:creator[1]" w:storeItemID="{6C3C8BC8-F283-45AE-878A-BAB7291924A1}"/>
                   <w:text/>
                 </w:sdtPr>
-                <w:sdtEndPr/>
                 <w:sdtContent>
                   <w:p>
                     <w:pPr>
@@ -288,7 +284,6 @@
                     <w:calendar w:val="gregorian"/>
                   </w:date>
                 </w:sdtPr>
-                <w:sdtEndPr/>
                 <w:sdtContent>
                   <w:p>
                     <w:pPr>
@@ -21067,10 +21062,7 @@
         <w:spacing w:after="0" w:line="240" w:lineRule="auto"/>
       </w:pPr>
       <w:r>
-        <w:t>S</w:t>
-      </w:r>
-      <w:r>
-        <w:t>i la lista open-</w:t>
+        <w:t>Si la lista open-</w:t>
       </w:r>
       <w:proofErr w:type="spellStart"/>
       <w:r>
@@ -21078,13 +21070,7 @@
       </w:r>
       <w:proofErr w:type="spellEnd"/>
       <w:r>
-        <w:t xml:space="preserve"> está vacía, terminar</w:t>
-      </w:r>
-      <w:r>
-        <w:t xml:space="preserve"> </w:t>
-      </w:r>
-      <w:r>
-        <w:t>[no se han encontrado solución]</w:t>
+        <w:t xml:space="preserve"> está vacía, terminar [no se han encontrado solución]</w:t>
       </w:r>
     </w:p>
     <w:p>
@@ -21097,10 +21083,7 @@
         <w:spacing w:after="0" w:line="240" w:lineRule="auto"/>
       </w:pPr>
       <w:r>
-        <w:t>E</w:t>
-      </w:r>
-      <w:r>
-        <w:t>xtraer el primer nodo de la lista open-</w:t>
+        <w:t>Extraer el primer nodo de la lista open-</w:t>
       </w:r>
       <w:proofErr w:type="spellStart"/>
       <w:r>
@@ -21121,10 +21104,7 @@
         <w:spacing w:after="0" w:line="240" w:lineRule="auto"/>
       </w:pPr>
       <w:r>
-        <w:t>S</w:t>
-      </w:r>
-      <w:r>
-        <w:t xml:space="preserve">i dicho nodo cumple el test objetivo evaluar a la solución y terminar. en caso contrario si el nodo considerado no está en </w:t>
+        <w:t xml:space="preserve">Si dicho nodo cumple el test objetivo evaluar a la solución y terminar. en caso contrario si el nodo considerado no está en </w:t>
       </w:r>
       <w:proofErr w:type="spellStart"/>
       <w:r>
@@ -21153,10 +21133,7 @@
         <w:spacing w:after="0" w:line="240" w:lineRule="auto"/>
       </w:pPr>
       <w:r>
-        <w:t>E</w:t>
-      </w:r>
-      <w:r>
-        <w:t>xpandir el nodo e insertar los nodos generados en la lista open-</w:t>
+        <w:t>Expandir el nodo e insertar los nodos generados en la lista open-</w:t>
       </w:r>
       <w:proofErr w:type="spellStart"/>
       <w:r>
@@ -21185,10 +21162,7 @@
         <w:spacing w:after="0" w:line="240" w:lineRule="auto"/>
       </w:pPr>
       <w:r>
-        <w:t>I</w:t>
-      </w:r>
-      <w:r>
-        <w:t xml:space="preserve">ncluir el nodo recién expandido al comienzo de la lista </w:t>
+        <w:t xml:space="preserve">Incluir el nodo recién expandido al comienzo de la lista </w:t>
       </w:r>
       <w:proofErr w:type="spellStart"/>
       <w:r>
@@ -21243,6 +21217,3922 @@
           <w:b/>
           <w:sz w:val="18"/>
           <w:szCs w:val="18"/>
+        </w:rPr>
+      </w:pPr>
+    </w:p>
+    <w:p>
+      <w:pPr>
+        <w:spacing w:after="0" w:line="240" w:lineRule="auto"/>
+        <w:rPr>
+          <w:b/>
+          <w:sz w:val="18"/>
+          <w:szCs w:val="18"/>
+        </w:rPr>
+      </w:pPr>
+    </w:p>
+    <w:p>
+      <w:pPr>
+        <w:spacing w:after="0" w:line="240" w:lineRule="auto"/>
+        <w:rPr>
+          <w:b/>
+          <w:sz w:val="18"/>
+          <w:szCs w:val="18"/>
+        </w:rPr>
+      </w:pPr>
+    </w:p>
+    <w:p>
+      <w:pPr>
+        <w:rPr>
+          <w:b/>
+          <w:sz w:val="18"/>
+          <w:szCs w:val="18"/>
+        </w:rPr>
+      </w:pPr>
+      <w:r>
+        <w:rPr>
+          <w:b/>
+          <w:sz w:val="18"/>
+          <w:szCs w:val="18"/>
+        </w:rPr>
+        <w:br w:type="page"/>
+      </w:r>
+    </w:p>
+    <w:p>
+      <w:pPr>
+        <w:spacing w:after="0" w:line="240" w:lineRule="auto"/>
+        <w:ind w:left="360"/>
+        <w:rPr>
+          <w:b/>
+        </w:rPr>
+      </w:pPr>
+      <w:r>
+        <w:rPr>
+          <w:b/>
+        </w:rPr>
+        <w:lastRenderedPageBreak/>
+        <w:t xml:space="preserve">Ejercicio </w:t>
+      </w:r>
+      <w:r>
+        <w:rPr>
+          <w:b/>
+        </w:rPr>
+        <w:t>9</w:t>
+      </w:r>
+      <w:r>
+        <w:rPr>
+          <w:b/>
+        </w:rPr>
+        <w:t>:</w:t>
+      </w:r>
+    </w:p>
+    <w:p>
+      <w:pPr>
+        <w:spacing w:after="0" w:line="240" w:lineRule="auto"/>
+        <w:ind w:left="360"/>
+        <w:rPr>
+          <w:b/>
+        </w:rPr>
+      </w:pPr>
+    </w:p>
+    <w:p>
+      <w:pPr>
+        <w:pStyle w:val="Prrafodelista"/>
+        <w:numPr>
+          <w:ilvl w:val="0"/>
+          <w:numId w:val="2"/>
+        </w:numPr>
+        <w:spacing w:after="0" w:line="240" w:lineRule="auto"/>
+        <w:rPr>
+          <w:b/>
+        </w:rPr>
+      </w:pPr>
+      <w:r>
+        <w:rPr>
+          <w:b/>
+        </w:rPr>
+        <w:t>PSEUDOCÓDIGO</w:t>
+      </w:r>
+    </w:p>
+    <w:p>
+      <w:pPr>
+        <w:spacing w:after="0" w:line="240" w:lineRule="auto"/>
+        <w:rPr>
+          <w:b/>
+        </w:rPr>
+      </w:pPr>
+      <w:r>
+        <w:rPr>
+          <w:b/>
+        </w:rPr>
+        <w:tab/>
+        <w:t>PATH</w:t>
+      </w:r>
+    </w:p>
+    <w:p>
+      <w:pPr>
+        <w:spacing w:after="0" w:line="240" w:lineRule="auto"/>
+        <w:ind w:left="360"/>
+      </w:pPr>
+      <w:r>
+        <w:rPr>
+          <w:i/>
+        </w:rPr>
+        <w:t>Entrada:</w:t>
+      </w:r>
+      <w:r>
+        <w:t xml:space="preserve"> Un nodo</w:t>
+      </w:r>
+    </w:p>
+    <w:p>
+      <w:pPr>
+        <w:spacing w:after="0" w:line="240" w:lineRule="auto"/>
+        <w:ind w:left="360"/>
+      </w:pPr>
+      <w:r>
+        <w:rPr>
+          <w:i/>
+        </w:rPr>
+        <w:t>Salida:</w:t>
+      </w:r>
+      <w:r>
+        <w:t xml:space="preserve"> Lista de nodos por los que hemos pasado para llegar a dicho nodo</w:t>
+      </w:r>
+    </w:p>
+    <w:p>
+      <w:pPr>
+        <w:spacing w:after="0" w:line="240" w:lineRule="auto"/>
+        <w:ind w:left="360"/>
+      </w:pPr>
+      <w:r>
+        <w:t>Función:</w:t>
+      </w:r>
+    </w:p>
+    <w:p>
+      <w:pPr>
+        <w:spacing w:after="0" w:line="240" w:lineRule="auto"/>
+        <w:ind w:left="360"/>
+      </w:pPr>
+      <w:r>
+        <w:tab/>
+        <w:t>Si el padre es N</w:t>
+      </w:r>
+      <w:r>
+        <w:t xml:space="preserve">IL -&gt; Nodo raíz -&gt; (nodo, </w:t>
+      </w:r>
+      <w:proofErr w:type="spellStart"/>
+      <w:r>
+        <w:t>path</w:t>
+      </w:r>
+      <w:proofErr w:type="spellEnd"/>
+      <w:r>
+        <w:t>)</w:t>
+      </w:r>
+    </w:p>
+    <w:p>
+      <w:pPr>
+        <w:spacing w:after="0" w:line="240" w:lineRule="auto"/>
+        <w:ind w:left="360"/>
+      </w:pPr>
+      <w:r>
+        <w:tab/>
+        <w:t xml:space="preserve">En caso contrario -&gt; Añadir nodo al </w:t>
+      </w:r>
+      <w:proofErr w:type="spellStart"/>
+      <w:r>
+        <w:t>path</w:t>
+      </w:r>
+      <w:proofErr w:type="spellEnd"/>
+      <w:r>
+        <w:t xml:space="preserve"> y seguir escalando</w:t>
+      </w:r>
+    </w:p>
+    <w:p>
+      <w:pPr>
+        <w:spacing w:after="0" w:line="240" w:lineRule="auto"/>
+        <w:ind w:left="360"/>
+        <w:rPr>
+          <w:b/>
+        </w:rPr>
+      </w:pPr>
+      <w:r>
+        <w:tab/>
+      </w:r>
+      <w:r>
+        <w:rPr>
+          <w:b/>
+        </w:rPr>
+        <w:t>ACTIONS</w:t>
+      </w:r>
+    </w:p>
+    <w:p>
+      <w:pPr>
+        <w:spacing w:after="0" w:line="240" w:lineRule="auto"/>
+        <w:ind w:left="360"/>
+      </w:pPr>
+      <w:r>
+        <w:rPr>
+          <w:i/>
+        </w:rPr>
+        <w:t>Entrada:</w:t>
+      </w:r>
+      <w:r>
+        <w:t xml:space="preserve"> Un nodo</w:t>
+      </w:r>
+    </w:p>
+    <w:p>
+      <w:pPr>
+        <w:spacing w:after="0" w:line="240" w:lineRule="auto"/>
+        <w:ind w:left="360"/>
+      </w:pPr>
+      <w:r>
+        <w:rPr>
+          <w:i/>
+        </w:rPr>
+        <w:t>Salida:</w:t>
+      </w:r>
+      <w:r>
+        <w:t xml:space="preserve"> Lista de acciones que hemos realizado para llegar a dicho nodo</w:t>
+      </w:r>
+    </w:p>
+    <w:p>
+      <w:pPr>
+        <w:spacing w:after="0" w:line="240" w:lineRule="auto"/>
+        <w:ind w:left="360"/>
+      </w:pPr>
+      <w:r>
+        <w:t>Función:</w:t>
+      </w:r>
+    </w:p>
+    <w:p>
+      <w:pPr>
+        <w:spacing w:after="0" w:line="240" w:lineRule="auto"/>
+        <w:ind w:left="360"/>
+      </w:pPr>
+      <w:r>
+        <w:rPr>
+          <w:b/>
+        </w:rPr>
+        <w:tab/>
+      </w:r>
+      <w:r>
+        <w:t>Si el padre es NIL -&gt; Nodo raíz -&gt; devolver acciones</w:t>
+      </w:r>
+    </w:p>
+    <w:p>
+      <w:pPr>
+        <w:spacing w:after="0" w:line="240" w:lineRule="auto"/>
+        <w:ind w:left="360"/>
+      </w:pPr>
+      <w:r>
+        <w:tab/>
+        <w:t>En caso contrario -&gt; Añadir la acción realizada y seguir escalando</w:t>
+      </w:r>
+    </w:p>
+    <w:p>
+      <w:pPr>
+        <w:pStyle w:val="Prrafodelista"/>
+        <w:numPr>
+          <w:ilvl w:val="0"/>
+          <w:numId w:val="2"/>
+        </w:numPr>
+        <w:spacing w:after="0" w:line="240" w:lineRule="auto"/>
+      </w:pPr>
+      <w:r>
+        <w:rPr>
+          <w:b/>
+        </w:rPr>
+        <w:t>CÓDIGO</w:t>
+      </w:r>
+    </w:p>
+    <w:p>
+      <w:pPr>
+        <w:spacing w:after="0" w:line="240" w:lineRule="auto"/>
+        <w:rPr>
+          <w:b/>
+          <w:sz w:val="18"/>
+          <w:szCs w:val="18"/>
+        </w:rPr>
+      </w:pPr>
+      <w:r>
+        <w:rPr>
+          <w:b/>
+          <w:sz w:val="18"/>
+          <w:szCs w:val="18"/>
+        </w:rPr>
+        <w:t>;;;;;;;;;;;;;;;;;;;;;;;;;;;;;;;;;;;;;;;;;;;;;;;;;;;;;;;;;;;;;;;;;;;;;;;;;;</w:t>
+      </w:r>
+    </w:p>
+    <w:p>
+      <w:pPr>
+        <w:spacing w:after="0" w:line="240" w:lineRule="auto"/>
+        <w:rPr>
+          <w:b/>
+          <w:sz w:val="18"/>
+          <w:szCs w:val="18"/>
+        </w:rPr>
+      </w:pPr>
+      <w:r>
+        <w:rPr>
+          <w:b/>
+          <w:sz w:val="18"/>
+          <w:szCs w:val="18"/>
+        </w:rPr>
+        <w:t xml:space="preserve">;;; </w:t>
+      </w:r>
+    </w:p>
+    <w:p>
+      <w:pPr>
+        <w:spacing w:after="0" w:line="240" w:lineRule="auto"/>
+        <w:rPr>
+          <w:b/>
+          <w:sz w:val="18"/>
+          <w:szCs w:val="18"/>
+        </w:rPr>
+      </w:pPr>
+      <w:proofErr w:type="gramStart"/>
+      <w:r>
+        <w:rPr>
+          <w:b/>
+          <w:sz w:val="18"/>
+          <w:szCs w:val="18"/>
+        </w:rPr>
+        <w:t>;;;</w:t>
+      </w:r>
+      <w:proofErr w:type="gramEnd"/>
+      <w:r>
+        <w:rPr>
+          <w:b/>
+          <w:sz w:val="18"/>
+          <w:szCs w:val="18"/>
+        </w:rPr>
+        <w:t xml:space="preserve">    BEGIN </w:t>
+      </w:r>
+      <w:proofErr w:type="spellStart"/>
+      <w:r>
+        <w:rPr>
+          <w:b/>
+          <w:sz w:val="18"/>
+          <w:szCs w:val="18"/>
+        </w:rPr>
+        <w:t>Exercise</w:t>
+      </w:r>
+      <w:proofErr w:type="spellEnd"/>
+      <w:r>
+        <w:rPr>
+          <w:b/>
+          <w:sz w:val="18"/>
+          <w:szCs w:val="18"/>
+        </w:rPr>
+        <w:t xml:space="preserve"> 9: </w:t>
+      </w:r>
+      <w:proofErr w:type="spellStart"/>
+      <w:r>
+        <w:rPr>
+          <w:b/>
+          <w:sz w:val="18"/>
+          <w:szCs w:val="18"/>
+        </w:rPr>
+        <w:t>Solution</w:t>
+      </w:r>
+      <w:proofErr w:type="spellEnd"/>
+      <w:r>
+        <w:rPr>
+          <w:b/>
+          <w:sz w:val="18"/>
+          <w:szCs w:val="18"/>
+        </w:rPr>
+        <w:t xml:space="preserve"> </w:t>
+      </w:r>
+      <w:proofErr w:type="spellStart"/>
+      <w:r>
+        <w:rPr>
+          <w:b/>
+          <w:sz w:val="18"/>
+          <w:szCs w:val="18"/>
+        </w:rPr>
+        <w:t>path</w:t>
+      </w:r>
+      <w:proofErr w:type="spellEnd"/>
+      <w:r>
+        <w:rPr>
+          <w:b/>
+          <w:sz w:val="18"/>
+          <w:szCs w:val="18"/>
+        </w:rPr>
+        <w:t xml:space="preserve"> / </w:t>
+      </w:r>
+      <w:proofErr w:type="spellStart"/>
+      <w:r>
+        <w:rPr>
+          <w:b/>
+          <w:sz w:val="18"/>
+          <w:szCs w:val="18"/>
+        </w:rPr>
+        <w:t>action</w:t>
+      </w:r>
+      <w:proofErr w:type="spellEnd"/>
+      <w:r>
+        <w:rPr>
+          <w:b/>
+          <w:sz w:val="18"/>
+          <w:szCs w:val="18"/>
+        </w:rPr>
+        <w:t xml:space="preserve"> </w:t>
+      </w:r>
+      <w:proofErr w:type="spellStart"/>
+      <w:r>
+        <w:rPr>
+          <w:b/>
+          <w:sz w:val="18"/>
+          <w:szCs w:val="18"/>
+        </w:rPr>
+        <w:t>sequence</w:t>
+      </w:r>
+      <w:proofErr w:type="spellEnd"/>
+    </w:p>
+    <w:p>
+      <w:pPr>
+        <w:spacing w:after="0" w:line="240" w:lineRule="auto"/>
+        <w:rPr>
+          <w:b/>
+          <w:sz w:val="18"/>
+          <w:szCs w:val="18"/>
+        </w:rPr>
+      </w:pPr>
+      <w:r>
+        <w:rPr>
+          <w:b/>
+          <w:sz w:val="18"/>
+          <w:szCs w:val="18"/>
+        </w:rPr>
+        <w:t>;;;</w:t>
+      </w:r>
+    </w:p>
+    <w:p>
+      <w:pPr>
+        <w:spacing w:after="0" w:line="240" w:lineRule="auto"/>
+        <w:rPr>
+          <w:b/>
+          <w:sz w:val="18"/>
+          <w:szCs w:val="18"/>
+        </w:rPr>
+      </w:pPr>
+    </w:p>
+    <w:p>
+      <w:pPr>
+        <w:spacing w:after="0" w:line="240" w:lineRule="auto"/>
+        <w:rPr>
+          <w:b/>
+          <w:sz w:val="18"/>
+          <w:szCs w:val="18"/>
+        </w:rPr>
+      </w:pPr>
+      <w:proofErr w:type="gramStart"/>
+      <w:r>
+        <w:rPr>
+          <w:b/>
+          <w:sz w:val="18"/>
+          <w:szCs w:val="18"/>
+        </w:rPr>
+        <w:t>;;</w:t>
+      </w:r>
+      <w:proofErr w:type="gramEnd"/>
+      <w:r>
+        <w:rPr>
+          <w:b/>
+          <w:sz w:val="18"/>
+          <w:szCs w:val="18"/>
+        </w:rPr>
+        <w:t xml:space="preserve"> Función recursiva para obtener el </w:t>
+      </w:r>
+      <w:proofErr w:type="spellStart"/>
+      <w:r>
+        <w:rPr>
+          <w:b/>
+          <w:sz w:val="18"/>
+          <w:szCs w:val="18"/>
+        </w:rPr>
+        <w:t>path</w:t>
+      </w:r>
+      <w:proofErr w:type="spellEnd"/>
+    </w:p>
+    <w:p>
+      <w:pPr>
+        <w:spacing w:after="0" w:line="240" w:lineRule="auto"/>
+        <w:rPr>
+          <w:sz w:val="18"/>
+          <w:szCs w:val="18"/>
+        </w:rPr>
+      </w:pPr>
+      <w:r>
+        <w:rPr>
+          <w:sz w:val="18"/>
+          <w:szCs w:val="18"/>
+        </w:rPr>
+        <w:t>(</w:t>
+      </w:r>
+      <w:proofErr w:type="spellStart"/>
+      <w:r>
+        <w:rPr>
+          <w:sz w:val="18"/>
+          <w:szCs w:val="18"/>
+        </w:rPr>
+        <w:t>defun</w:t>
+      </w:r>
+      <w:proofErr w:type="spellEnd"/>
+      <w:r>
+        <w:rPr>
+          <w:sz w:val="18"/>
+          <w:szCs w:val="18"/>
+        </w:rPr>
+        <w:t xml:space="preserve"> </w:t>
+      </w:r>
+      <w:proofErr w:type="spellStart"/>
+      <w:r>
+        <w:rPr>
+          <w:sz w:val="18"/>
+          <w:szCs w:val="18"/>
+        </w:rPr>
+        <w:t>rec-solution-path</w:t>
+      </w:r>
+      <w:proofErr w:type="spellEnd"/>
+      <w:r>
+        <w:rPr>
+          <w:sz w:val="18"/>
+          <w:szCs w:val="18"/>
+        </w:rPr>
+        <w:t xml:space="preserve"> (</w:t>
+      </w:r>
+      <w:proofErr w:type="spellStart"/>
+      <w:r>
+        <w:rPr>
+          <w:sz w:val="18"/>
+          <w:szCs w:val="18"/>
+        </w:rPr>
+        <w:t>node</w:t>
+      </w:r>
+      <w:proofErr w:type="spellEnd"/>
+      <w:r>
+        <w:rPr>
+          <w:sz w:val="18"/>
+          <w:szCs w:val="18"/>
+        </w:rPr>
+        <w:t xml:space="preserve"> </w:t>
+      </w:r>
+      <w:proofErr w:type="spellStart"/>
+      <w:r>
+        <w:rPr>
+          <w:sz w:val="18"/>
+          <w:szCs w:val="18"/>
+        </w:rPr>
+        <w:t>path</w:t>
+      </w:r>
+      <w:proofErr w:type="spellEnd"/>
+      <w:r>
+        <w:rPr>
+          <w:sz w:val="18"/>
+          <w:szCs w:val="18"/>
+        </w:rPr>
+        <w:t>)</w:t>
+      </w:r>
+    </w:p>
+    <w:p>
+      <w:pPr>
+        <w:spacing w:after="0" w:line="240" w:lineRule="auto"/>
+        <w:rPr>
+          <w:sz w:val="18"/>
+          <w:szCs w:val="18"/>
+        </w:rPr>
+      </w:pPr>
+      <w:r>
+        <w:rPr>
+          <w:sz w:val="18"/>
+          <w:szCs w:val="18"/>
+        </w:rPr>
+        <w:t xml:space="preserve">  (</w:t>
+      </w:r>
+      <w:proofErr w:type="spellStart"/>
+      <w:r>
+        <w:rPr>
+          <w:sz w:val="18"/>
+          <w:szCs w:val="18"/>
+        </w:rPr>
+        <w:t>let</w:t>
+      </w:r>
+      <w:proofErr w:type="spellEnd"/>
+      <w:r>
+        <w:rPr>
+          <w:sz w:val="18"/>
+          <w:szCs w:val="18"/>
+        </w:rPr>
+        <w:t xml:space="preserve"> ((</w:t>
+      </w:r>
+      <w:proofErr w:type="spellStart"/>
+      <w:r>
+        <w:rPr>
+          <w:sz w:val="18"/>
+          <w:szCs w:val="18"/>
+        </w:rPr>
+        <w:t>parent</w:t>
+      </w:r>
+      <w:proofErr w:type="spellEnd"/>
+      <w:r>
+        <w:rPr>
+          <w:sz w:val="18"/>
+          <w:szCs w:val="18"/>
+        </w:rPr>
+        <w:t xml:space="preserve"> (</w:t>
+      </w:r>
+      <w:proofErr w:type="spellStart"/>
+      <w:r>
+        <w:rPr>
+          <w:sz w:val="18"/>
+          <w:szCs w:val="18"/>
+        </w:rPr>
+        <w:t>node-parent</w:t>
+      </w:r>
+      <w:proofErr w:type="spellEnd"/>
+      <w:r>
+        <w:rPr>
+          <w:sz w:val="18"/>
+          <w:szCs w:val="18"/>
+        </w:rPr>
+        <w:t xml:space="preserve"> </w:t>
+      </w:r>
+      <w:proofErr w:type="spellStart"/>
+      <w:r>
+        <w:rPr>
+          <w:sz w:val="18"/>
+          <w:szCs w:val="18"/>
+        </w:rPr>
+        <w:t>node</w:t>
+      </w:r>
+      <w:proofErr w:type="spellEnd"/>
+      <w:r>
+        <w:rPr>
+          <w:sz w:val="18"/>
+          <w:szCs w:val="18"/>
+        </w:rPr>
+        <w:t>))</w:t>
+      </w:r>
+    </w:p>
+    <w:p>
+      <w:pPr>
+        <w:spacing w:after="0" w:line="240" w:lineRule="auto"/>
+        <w:rPr>
+          <w:sz w:val="18"/>
+          <w:szCs w:val="18"/>
+        </w:rPr>
+      </w:pPr>
+      <w:r>
+        <w:rPr>
+          <w:sz w:val="18"/>
+          <w:szCs w:val="18"/>
+        </w:rPr>
+        <w:t xml:space="preserve">        (</w:t>
+      </w:r>
+      <w:proofErr w:type="spellStart"/>
+      <w:r>
+        <w:rPr>
+          <w:sz w:val="18"/>
+          <w:szCs w:val="18"/>
+        </w:rPr>
+        <w:t>state</w:t>
+      </w:r>
+      <w:proofErr w:type="spellEnd"/>
+      <w:r>
+        <w:rPr>
+          <w:sz w:val="18"/>
+          <w:szCs w:val="18"/>
+        </w:rPr>
+        <w:t xml:space="preserve"> (</w:t>
+      </w:r>
+      <w:proofErr w:type="spellStart"/>
+      <w:r>
+        <w:rPr>
+          <w:sz w:val="18"/>
+          <w:szCs w:val="18"/>
+        </w:rPr>
+        <w:t>node-state</w:t>
+      </w:r>
+      <w:proofErr w:type="spellEnd"/>
+      <w:r>
+        <w:rPr>
+          <w:sz w:val="18"/>
+          <w:szCs w:val="18"/>
+        </w:rPr>
+        <w:t xml:space="preserve"> </w:t>
+      </w:r>
+      <w:proofErr w:type="spellStart"/>
+      <w:r>
+        <w:rPr>
+          <w:sz w:val="18"/>
+          <w:szCs w:val="18"/>
+        </w:rPr>
+        <w:t>node</w:t>
+      </w:r>
+      <w:proofErr w:type="spellEnd"/>
+      <w:r>
+        <w:rPr>
+          <w:sz w:val="18"/>
+          <w:szCs w:val="18"/>
+        </w:rPr>
+        <w:t>)))</w:t>
+      </w:r>
+    </w:p>
+    <w:p>
+      <w:pPr>
+        <w:spacing w:after="0" w:line="240" w:lineRule="auto"/>
+        <w:rPr>
+          <w:sz w:val="18"/>
+          <w:szCs w:val="18"/>
+        </w:rPr>
+      </w:pPr>
+      <w:r>
+        <w:rPr>
+          <w:sz w:val="18"/>
+          <w:szCs w:val="18"/>
+        </w:rPr>
+        <w:t xml:space="preserve">    (</w:t>
+      </w:r>
+      <w:proofErr w:type="spellStart"/>
+      <w:r>
+        <w:rPr>
+          <w:sz w:val="18"/>
+          <w:szCs w:val="18"/>
+        </w:rPr>
+        <w:t>if</w:t>
+      </w:r>
+      <w:proofErr w:type="spellEnd"/>
+      <w:r>
+        <w:rPr>
+          <w:sz w:val="18"/>
+          <w:szCs w:val="18"/>
+        </w:rPr>
+        <w:t xml:space="preserve"> (</w:t>
+      </w:r>
+      <w:proofErr w:type="spellStart"/>
+      <w:r>
+        <w:rPr>
+          <w:sz w:val="18"/>
+          <w:szCs w:val="18"/>
+        </w:rPr>
+        <w:t>null</w:t>
+      </w:r>
+      <w:proofErr w:type="spellEnd"/>
+      <w:r>
+        <w:rPr>
+          <w:sz w:val="18"/>
+          <w:szCs w:val="18"/>
+        </w:rPr>
+        <w:t xml:space="preserve"> </w:t>
+      </w:r>
+      <w:proofErr w:type="spellStart"/>
+      <w:r>
+        <w:rPr>
+          <w:sz w:val="18"/>
+          <w:szCs w:val="18"/>
+        </w:rPr>
+        <w:t>parent</w:t>
+      </w:r>
+      <w:proofErr w:type="spellEnd"/>
+      <w:proofErr w:type="gramStart"/>
+      <w:r>
+        <w:rPr>
+          <w:sz w:val="18"/>
+          <w:szCs w:val="18"/>
+        </w:rPr>
+        <w:t>)</w:t>
+      </w:r>
+      <w:r>
+        <w:rPr>
+          <w:b/>
+          <w:sz w:val="18"/>
+          <w:szCs w:val="18"/>
+        </w:rPr>
+        <w:t xml:space="preserve"> ;</w:t>
+      </w:r>
+      <w:proofErr w:type="gramEnd"/>
+      <w:r>
+        <w:rPr>
+          <w:b/>
+          <w:sz w:val="18"/>
+          <w:szCs w:val="18"/>
+        </w:rPr>
+        <w:t xml:space="preserve">; Nodo </w:t>
+      </w:r>
+      <w:proofErr w:type="spellStart"/>
+      <w:r>
+        <w:rPr>
+          <w:b/>
+          <w:sz w:val="18"/>
+          <w:szCs w:val="18"/>
+        </w:rPr>
+        <w:t>raiz</w:t>
+      </w:r>
+      <w:proofErr w:type="spellEnd"/>
+    </w:p>
+    <w:p>
+      <w:pPr>
+        <w:spacing w:after="0" w:line="240" w:lineRule="auto"/>
+        <w:rPr>
+          <w:sz w:val="18"/>
+          <w:szCs w:val="18"/>
+        </w:rPr>
+      </w:pPr>
+      <w:r>
+        <w:rPr>
+          <w:sz w:val="18"/>
+          <w:szCs w:val="18"/>
+        </w:rPr>
+        <w:t xml:space="preserve">        (</w:t>
+      </w:r>
+      <w:proofErr w:type="spellStart"/>
+      <w:r>
+        <w:rPr>
+          <w:sz w:val="18"/>
+          <w:szCs w:val="18"/>
+        </w:rPr>
+        <w:t>cons</w:t>
+      </w:r>
+      <w:proofErr w:type="spellEnd"/>
+      <w:r>
+        <w:rPr>
+          <w:sz w:val="18"/>
+          <w:szCs w:val="18"/>
+        </w:rPr>
+        <w:t xml:space="preserve"> </w:t>
+      </w:r>
+      <w:proofErr w:type="spellStart"/>
+      <w:r>
+        <w:rPr>
+          <w:sz w:val="18"/>
+          <w:szCs w:val="18"/>
+        </w:rPr>
+        <w:t>state</w:t>
+      </w:r>
+      <w:proofErr w:type="spellEnd"/>
+      <w:r>
+        <w:rPr>
+          <w:sz w:val="18"/>
+          <w:szCs w:val="18"/>
+        </w:rPr>
+        <w:t xml:space="preserve"> </w:t>
+      </w:r>
+      <w:proofErr w:type="spellStart"/>
+      <w:r>
+        <w:rPr>
+          <w:sz w:val="18"/>
+          <w:szCs w:val="18"/>
+        </w:rPr>
+        <w:t>path</w:t>
+      </w:r>
+      <w:proofErr w:type="spellEnd"/>
+      <w:proofErr w:type="gramStart"/>
+      <w:r>
+        <w:rPr>
+          <w:sz w:val="18"/>
+          <w:szCs w:val="18"/>
+        </w:rPr>
+        <w:t xml:space="preserve">) </w:t>
+      </w:r>
+      <w:r>
+        <w:rPr>
+          <w:b/>
+          <w:sz w:val="18"/>
+          <w:szCs w:val="18"/>
+        </w:rPr>
+        <w:t>;</w:t>
+      </w:r>
+      <w:proofErr w:type="gramEnd"/>
+      <w:r>
+        <w:rPr>
+          <w:b/>
+          <w:sz w:val="18"/>
+          <w:szCs w:val="18"/>
+        </w:rPr>
+        <w:t>; Poner el primero de la lista</w:t>
+      </w:r>
+    </w:p>
+    <w:p>
+      <w:pPr>
+        <w:spacing w:after="0" w:line="240" w:lineRule="auto"/>
+        <w:rPr>
+          <w:sz w:val="18"/>
+          <w:szCs w:val="18"/>
+        </w:rPr>
+      </w:pPr>
+      <w:r>
+        <w:rPr>
+          <w:sz w:val="18"/>
+          <w:szCs w:val="18"/>
+        </w:rPr>
+        <w:t xml:space="preserve">      (</w:t>
+      </w:r>
+      <w:proofErr w:type="spellStart"/>
+      <w:r>
+        <w:rPr>
+          <w:sz w:val="18"/>
+          <w:szCs w:val="18"/>
+        </w:rPr>
+        <w:t>rec-solution-path</w:t>
+      </w:r>
+      <w:proofErr w:type="spellEnd"/>
+      <w:r>
+        <w:rPr>
+          <w:sz w:val="18"/>
+          <w:szCs w:val="18"/>
+        </w:rPr>
+        <w:t xml:space="preserve"> </w:t>
+      </w:r>
+      <w:proofErr w:type="spellStart"/>
+      <w:proofErr w:type="gramStart"/>
+      <w:r>
+        <w:rPr>
+          <w:sz w:val="18"/>
+          <w:szCs w:val="18"/>
+        </w:rPr>
+        <w:t>parent</w:t>
+      </w:r>
+      <w:proofErr w:type="spellEnd"/>
+      <w:r>
+        <w:rPr>
+          <w:sz w:val="18"/>
+          <w:szCs w:val="18"/>
+        </w:rPr>
+        <w:t xml:space="preserve"> </w:t>
+      </w:r>
+      <w:r>
+        <w:rPr>
+          <w:b/>
+          <w:sz w:val="18"/>
+          <w:szCs w:val="18"/>
+        </w:rPr>
+        <w:t>;</w:t>
+      </w:r>
+      <w:proofErr w:type="gramEnd"/>
+      <w:r>
+        <w:rPr>
+          <w:b/>
+          <w:sz w:val="18"/>
+          <w:szCs w:val="18"/>
+        </w:rPr>
+        <w:t>; Resto de nodos</w:t>
+      </w:r>
+    </w:p>
+    <w:p>
+      <w:pPr>
+        <w:spacing w:after="0" w:line="240" w:lineRule="auto"/>
+        <w:rPr>
+          <w:b/>
+          <w:sz w:val="18"/>
+          <w:szCs w:val="18"/>
+        </w:rPr>
+      </w:pPr>
+      <w:r>
+        <w:rPr>
+          <w:sz w:val="18"/>
+          <w:szCs w:val="18"/>
+        </w:rPr>
+        <w:t xml:space="preserve">                         (</w:t>
+      </w:r>
+      <w:proofErr w:type="spellStart"/>
+      <w:r>
+        <w:rPr>
+          <w:sz w:val="18"/>
+          <w:szCs w:val="18"/>
+        </w:rPr>
+        <w:t>cons</w:t>
+      </w:r>
+      <w:proofErr w:type="spellEnd"/>
+      <w:r>
+        <w:rPr>
+          <w:sz w:val="18"/>
+          <w:szCs w:val="18"/>
+        </w:rPr>
+        <w:t xml:space="preserve"> </w:t>
+      </w:r>
+      <w:proofErr w:type="spellStart"/>
+      <w:r>
+        <w:rPr>
+          <w:sz w:val="18"/>
+          <w:szCs w:val="18"/>
+        </w:rPr>
+        <w:t>state</w:t>
+      </w:r>
+      <w:proofErr w:type="spellEnd"/>
+      <w:r>
+        <w:rPr>
+          <w:sz w:val="18"/>
+          <w:szCs w:val="18"/>
+        </w:rPr>
+        <w:t xml:space="preserve"> </w:t>
+      </w:r>
+      <w:proofErr w:type="spellStart"/>
+      <w:r>
+        <w:rPr>
+          <w:sz w:val="18"/>
+          <w:szCs w:val="18"/>
+        </w:rPr>
+        <w:t>path</w:t>
+      </w:r>
+      <w:proofErr w:type="spellEnd"/>
+      <w:r>
+        <w:rPr>
+          <w:sz w:val="18"/>
+          <w:szCs w:val="18"/>
+        </w:rPr>
+        <w:t>))))</w:t>
+      </w:r>
+      <w:proofErr w:type="gramStart"/>
+      <w:r>
+        <w:rPr>
+          <w:sz w:val="18"/>
+          <w:szCs w:val="18"/>
+        </w:rPr>
+        <w:t xml:space="preserve">) </w:t>
+      </w:r>
+      <w:r>
+        <w:rPr>
+          <w:b/>
+          <w:sz w:val="18"/>
+          <w:szCs w:val="18"/>
+        </w:rPr>
+        <w:t>;</w:t>
+      </w:r>
+      <w:proofErr w:type="gramEnd"/>
+      <w:r>
+        <w:rPr>
+          <w:b/>
+          <w:sz w:val="18"/>
+          <w:szCs w:val="18"/>
+        </w:rPr>
+        <w:t>; Ponerlos al principio de la lista y seguir</w:t>
+      </w:r>
+    </w:p>
+    <w:p>
+      <w:pPr>
+        <w:spacing w:after="0" w:line="240" w:lineRule="auto"/>
+        <w:rPr>
+          <w:b/>
+          <w:sz w:val="18"/>
+          <w:szCs w:val="18"/>
+        </w:rPr>
+      </w:pPr>
+    </w:p>
+    <w:p>
+      <w:pPr>
+        <w:spacing w:after="0" w:line="240" w:lineRule="auto"/>
+        <w:rPr>
+          <w:b/>
+          <w:sz w:val="18"/>
+          <w:szCs w:val="18"/>
+        </w:rPr>
+      </w:pPr>
+      <w:proofErr w:type="gramStart"/>
+      <w:r>
+        <w:rPr>
+          <w:b/>
+          <w:sz w:val="18"/>
+          <w:szCs w:val="18"/>
+        </w:rPr>
+        <w:t>;;</w:t>
+      </w:r>
+      <w:proofErr w:type="gramEnd"/>
+      <w:r>
+        <w:rPr>
+          <w:b/>
+          <w:sz w:val="18"/>
+          <w:szCs w:val="18"/>
+        </w:rPr>
+        <w:t xml:space="preserve"> Función que devuelve el </w:t>
+      </w:r>
+      <w:proofErr w:type="spellStart"/>
+      <w:r>
+        <w:rPr>
+          <w:b/>
+          <w:sz w:val="18"/>
+          <w:szCs w:val="18"/>
+        </w:rPr>
+        <w:t>path</w:t>
+      </w:r>
+      <w:proofErr w:type="spellEnd"/>
+      <w:r>
+        <w:rPr>
+          <w:b/>
+          <w:sz w:val="18"/>
+          <w:szCs w:val="18"/>
+        </w:rPr>
+        <w:t xml:space="preserve"> hasta </w:t>
+      </w:r>
+      <w:proofErr w:type="spellStart"/>
+      <w:r>
+        <w:rPr>
+          <w:b/>
+          <w:sz w:val="18"/>
+          <w:szCs w:val="18"/>
+        </w:rPr>
+        <w:t>node</w:t>
+      </w:r>
+      <w:proofErr w:type="spellEnd"/>
+    </w:p>
+    <w:p>
+      <w:pPr>
+        <w:spacing w:after="0" w:line="240" w:lineRule="auto"/>
+        <w:rPr>
+          <w:sz w:val="18"/>
+          <w:szCs w:val="18"/>
+        </w:rPr>
+      </w:pPr>
+      <w:r>
+        <w:rPr>
+          <w:sz w:val="18"/>
+          <w:szCs w:val="18"/>
+        </w:rPr>
+        <w:t>(</w:t>
+      </w:r>
+      <w:proofErr w:type="spellStart"/>
+      <w:r>
+        <w:rPr>
+          <w:sz w:val="18"/>
+          <w:szCs w:val="18"/>
+        </w:rPr>
+        <w:t>defun</w:t>
+      </w:r>
+      <w:proofErr w:type="spellEnd"/>
+      <w:r>
+        <w:rPr>
+          <w:sz w:val="18"/>
+          <w:szCs w:val="18"/>
+        </w:rPr>
+        <w:t xml:space="preserve"> </w:t>
+      </w:r>
+      <w:proofErr w:type="spellStart"/>
+      <w:r>
+        <w:rPr>
+          <w:sz w:val="18"/>
+          <w:szCs w:val="18"/>
+        </w:rPr>
+        <w:t>solution-path</w:t>
+      </w:r>
+      <w:proofErr w:type="spellEnd"/>
+      <w:r>
+        <w:rPr>
+          <w:sz w:val="18"/>
+          <w:szCs w:val="18"/>
+        </w:rPr>
+        <w:t xml:space="preserve"> (</w:t>
+      </w:r>
+      <w:proofErr w:type="spellStart"/>
+      <w:r>
+        <w:rPr>
+          <w:sz w:val="18"/>
+          <w:szCs w:val="18"/>
+        </w:rPr>
+        <w:t>node</w:t>
+      </w:r>
+      <w:proofErr w:type="spellEnd"/>
+      <w:r>
+        <w:rPr>
+          <w:sz w:val="18"/>
+          <w:szCs w:val="18"/>
+        </w:rPr>
+        <w:t>)</w:t>
+      </w:r>
+    </w:p>
+    <w:p>
+      <w:pPr>
+        <w:spacing w:after="0" w:line="240" w:lineRule="auto"/>
+        <w:rPr>
+          <w:sz w:val="18"/>
+          <w:szCs w:val="18"/>
+        </w:rPr>
+      </w:pPr>
+      <w:r>
+        <w:rPr>
+          <w:sz w:val="18"/>
+          <w:szCs w:val="18"/>
+        </w:rPr>
+        <w:t xml:space="preserve">  (</w:t>
+      </w:r>
+      <w:proofErr w:type="spellStart"/>
+      <w:r>
+        <w:rPr>
+          <w:sz w:val="18"/>
+          <w:szCs w:val="18"/>
+        </w:rPr>
+        <w:t>unless</w:t>
+      </w:r>
+      <w:proofErr w:type="spellEnd"/>
+      <w:r>
+        <w:rPr>
+          <w:sz w:val="18"/>
+          <w:szCs w:val="18"/>
+        </w:rPr>
+        <w:t xml:space="preserve"> (</w:t>
+      </w:r>
+      <w:proofErr w:type="spellStart"/>
+      <w:r>
+        <w:rPr>
+          <w:sz w:val="18"/>
+          <w:szCs w:val="18"/>
+        </w:rPr>
+        <w:t>null</w:t>
+      </w:r>
+      <w:proofErr w:type="spellEnd"/>
+      <w:r>
+        <w:rPr>
+          <w:sz w:val="18"/>
+          <w:szCs w:val="18"/>
+        </w:rPr>
+        <w:t xml:space="preserve"> </w:t>
+      </w:r>
+      <w:proofErr w:type="spellStart"/>
+      <w:r>
+        <w:rPr>
+          <w:sz w:val="18"/>
+          <w:szCs w:val="18"/>
+        </w:rPr>
+        <w:t>node</w:t>
+      </w:r>
+      <w:proofErr w:type="spellEnd"/>
+      <w:proofErr w:type="gramStart"/>
+      <w:r>
+        <w:rPr>
+          <w:sz w:val="18"/>
+          <w:szCs w:val="18"/>
+        </w:rPr>
+        <w:t xml:space="preserve">) </w:t>
+      </w:r>
+      <w:r>
+        <w:rPr>
+          <w:b/>
+          <w:sz w:val="18"/>
+          <w:szCs w:val="18"/>
+        </w:rPr>
+        <w:t>;</w:t>
+      </w:r>
+      <w:proofErr w:type="gramEnd"/>
+      <w:r>
+        <w:rPr>
+          <w:b/>
+          <w:sz w:val="18"/>
+          <w:szCs w:val="18"/>
+        </w:rPr>
+        <w:t>; Comprobar si es NIL</w:t>
+      </w:r>
+    </w:p>
+    <w:p>
+      <w:pPr>
+        <w:spacing w:after="0" w:line="240" w:lineRule="auto"/>
+        <w:rPr>
+          <w:sz w:val="18"/>
+          <w:szCs w:val="18"/>
+        </w:rPr>
+      </w:pPr>
+      <w:r>
+        <w:rPr>
+          <w:sz w:val="18"/>
+          <w:szCs w:val="18"/>
+        </w:rPr>
+        <w:t xml:space="preserve">    (</w:t>
+      </w:r>
+      <w:proofErr w:type="spellStart"/>
+      <w:r>
+        <w:rPr>
+          <w:sz w:val="18"/>
+          <w:szCs w:val="18"/>
+        </w:rPr>
+        <w:t>rec-solution-path</w:t>
+      </w:r>
+      <w:proofErr w:type="spellEnd"/>
+      <w:r>
+        <w:rPr>
+          <w:sz w:val="18"/>
+          <w:szCs w:val="18"/>
+        </w:rPr>
+        <w:t xml:space="preserve"> </w:t>
+      </w:r>
+      <w:proofErr w:type="spellStart"/>
+      <w:r>
+        <w:rPr>
+          <w:sz w:val="18"/>
+          <w:szCs w:val="18"/>
+        </w:rPr>
+        <w:t>node</w:t>
+      </w:r>
+      <w:proofErr w:type="spellEnd"/>
+      <w:r>
+        <w:rPr>
+          <w:sz w:val="18"/>
+          <w:szCs w:val="18"/>
+        </w:rPr>
+        <w:t xml:space="preserve"> NIL)))</w:t>
+      </w:r>
+    </w:p>
+    <w:p>
+      <w:pPr>
+        <w:spacing w:after="0" w:line="240" w:lineRule="auto"/>
+        <w:rPr>
+          <w:sz w:val="18"/>
+          <w:szCs w:val="18"/>
+        </w:rPr>
+      </w:pPr>
+    </w:p>
+    <w:p>
+      <w:pPr>
+        <w:spacing w:after="0" w:line="240" w:lineRule="auto"/>
+        <w:rPr>
+          <w:sz w:val="18"/>
+          <w:szCs w:val="18"/>
+        </w:rPr>
+      </w:pPr>
+      <w:r>
+        <w:rPr>
+          <w:sz w:val="18"/>
+          <w:szCs w:val="18"/>
+        </w:rPr>
+        <w:t>(</w:t>
+      </w:r>
+      <w:proofErr w:type="spellStart"/>
+      <w:r>
+        <w:rPr>
+          <w:sz w:val="18"/>
+          <w:szCs w:val="18"/>
+        </w:rPr>
+        <w:t>solution-path</w:t>
+      </w:r>
+      <w:proofErr w:type="spellEnd"/>
+      <w:r>
+        <w:rPr>
+          <w:sz w:val="18"/>
+          <w:szCs w:val="18"/>
+        </w:rPr>
+        <w:t xml:space="preserve"> </w:t>
+      </w:r>
+      <w:proofErr w:type="spellStart"/>
+      <w:r>
+        <w:rPr>
+          <w:sz w:val="18"/>
+          <w:szCs w:val="18"/>
+        </w:rPr>
+        <w:t>nil</w:t>
+      </w:r>
+      <w:proofErr w:type="spellEnd"/>
+      <w:proofErr w:type="gramStart"/>
+      <w:r>
+        <w:rPr>
+          <w:sz w:val="18"/>
+          <w:szCs w:val="18"/>
+        </w:rPr>
+        <w:t xml:space="preserve">) </w:t>
+      </w:r>
+      <w:r>
+        <w:rPr>
+          <w:b/>
+          <w:sz w:val="18"/>
+          <w:szCs w:val="18"/>
+        </w:rPr>
+        <w:t>;</w:t>
+      </w:r>
+      <w:proofErr w:type="gramEnd"/>
+      <w:r>
+        <w:rPr>
+          <w:b/>
+          <w:sz w:val="18"/>
+          <w:szCs w:val="18"/>
+        </w:rPr>
+        <w:t>;; -&gt; NIL</w:t>
+      </w:r>
+      <w:r>
+        <w:rPr>
+          <w:sz w:val="18"/>
+          <w:szCs w:val="18"/>
+        </w:rPr>
+        <w:t xml:space="preserve"> </w:t>
+      </w:r>
+    </w:p>
+    <w:p>
+      <w:pPr>
+        <w:spacing w:after="0" w:line="240" w:lineRule="auto"/>
+        <w:rPr>
+          <w:sz w:val="18"/>
+          <w:szCs w:val="18"/>
+        </w:rPr>
+      </w:pPr>
+      <w:r>
+        <w:rPr>
+          <w:sz w:val="18"/>
+          <w:szCs w:val="18"/>
+        </w:rPr>
+        <w:t>(</w:t>
+      </w:r>
+      <w:proofErr w:type="spellStart"/>
+      <w:r>
+        <w:rPr>
+          <w:sz w:val="18"/>
+          <w:szCs w:val="18"/>
+        </w:rPr>
+        <w:t>solution-path</w:t>
+      </w:r>
+      <w:proofErr w:type="spellEnd"/>
+      <w:r>
+        <w:rPr>
+          <w:sz w:val="18"/>
+          <w:szCs w:val="18"/>
+        </w:rPr>
+        <w:t xml:space="preserve"> (a-</w:t>
+      </w:r>
+      <w:proofErr w:type="spellStart"/>
+      <w:r>
+        <w:rPr>
+          <w:sz w:val="18"/>
+          <w:szCs w:val="18"/>
+        </w:rPr>
+        <w:t>star</w:t>
+      </w:r>
+      <w:proofErr w:type="spellEnd"/>
+      <w:r>
+        <w:rPr>
+          <w:sz w:val="18"/>
+          <w:szCs w:val="18"/>
+        </w:rPr>
+        <w:t>-</w:t>
+      </w:r>
+      <w:proofErr w:type="spellStart"/>
+      <w:r>
+        <w:rPr>
+          <w:sz w:val="18"/>
+          <w:szCs w:val="18"/>
+        </w:rPr>
+        <w:t>search</w:t>
+      </w:r>
+      <w:proofErr w:type="spellEnd"/>
+      <w:r>
+        <w:rPr>
+          <w:sz w:val="18"/>
+          <w:szCs w:val="18"/>
+        </w:rPr>
+        <w:t xml:space="preserve"> *galaxy-M35*</w:t>
+      </w:r>
+      <w:proofErr w:type="gramStart"/>
+      <w:r>
+        <w:rPr>
+          <w:sz w:val="18"/>
+          <w:szCs w:val="18"/>
+        </w:rPr>
+        <w:t xml:space="preserve">))  </w:t>
+      </w:r>
+      <w:r>
+        <w:rPr>
+          <w:b/>
+          <w:sz w:val="18"/>
+          <w:szCs w:val="18"/>
+        </w:rPr>
+        <w:t>;</w:t>
+      </w:r>
+      <w:proofErr w:type="gramEnd"/>
+      <w:r>
+        <w:rPr>
+          <w:b/>
+          <w:sz w:val="18"/>
+          <w:szCs w:val="18"/>
+        </w:rPr>
+        <w:t>;;-&gt; (MALLORY ...)</w:t>
+      </w:r>
+    </w:p>
+    <w:p>
+      <w:pPr>
+        <w:spacing w:after="0" w:line="240" w:lineRule="auto"/>
+        <w:rPr>
+          <w:b/>
+          <w:sz w:val="18"/>
+          <w:szCs w:val="18"/>
+        </w:rPr>
+      </w:pPr>
+    </w:p>
+    <w:p>
+      <w:pPr>
+        <w:spacing w:after="0" w:line="240" w:lineRule="auto"/>
+        <w:rPr>
+          <w:b/>
+          <w:sz w:val="18"/>
+          <w:szCs w:val="18"/>
+        </w:rPr>
+      </w:pPr>
+      <w:proofErr w:type="gramStart"/>
+      <w:r>
+        <w:rPr>
+          <w:b/>
+          <w:sz w:val="18"/>
+          <w:szCs w:val="18"/>
+        </w:rPr>
+        <w:t>;;</w:t>
+      </w:r>
+      <w:proofErr w:type="gramEnd"/>
+      <w:r>
+        <w:rPr>
+          <w:b/>
+          <w:sz w:val="18"/>
+          <w:szCs w:val="18"/>
+        </w:rPr>
+        <w:t xml:space="preserve"> Función recursiva que devuelve la lista de acciones para llegar al nodo</w:t>
+      </w:r>
+    </w:p>
+    <w:p>
+      <w:pPr>
+        <w:spacing w:after="0" w:line="240" w:lineRule="auto"/>
+        <w:rPr>
+          <w:sz w:val="18"/>
+          <w:szCs w:val="18"/>
+        </w:rPr>
+      </w:pPr>
+      <w:r>
+        <w:rPr>
+          <w:sz w:val="18"/>
+          <w:szCs w:val="18"/>
+        </w:rPr>
+        <w:t>(</w:t>
+      </w:r>
+      <w:proofErr w:type="spellStart"/>
+      <w:r>
+        <w:rPr>
+          <w:sz w:val="18"/>
+          <w:szCs w:val="18"/>
+        </w:rPr>
+        <w:t>defun</w:t>
+      </w:r>
+      <w:proofErr w:type="spellEnd"/>
+      <w:r>
+        <w:rPr>
+          <w:sz w:val="18"/>
+          <w:szCs w:val="18"/>
+        </w:rPr>
+        <w:t xml:space="preserve"> </w:t>
+      </w:r>
+      <w:proofErr w:type="spellStart"/>
+      <w:r>
+        <w:rPr>
+          <w:sz w:val="18"/>
+          <w:szCs w:val="18"/>
+        </w:rPr>
+        <w:t>rec-action-sequence</w:t>
+      </w:r>
+      <w:proofErr w:type="spellEnd"/>
+      <w:r>
+        <w:rPr>
+          <w:sz w:val="18"/>
+          <w:szCs w:val="18"/>
+        </w:rPr>
+        <w:t xml:space="preserve"> (</w:t>
+      </w:r>
+      <w:proofErr w:type="spellStart"/>
+      <w:r>
+        <w:rPr>
+          <w:sz w:val="18"/>
+          <w:szCs w:val="18"/>
+        </w:rPr>
+        <w:t>node</w:t>
+      </w:r>
+      <w:proofErr w:type="spellEnd"/>
+      <w:r>
+        <w:rPr>
+          <w:sz w:val="18"/>
+          <w:szCs w:val="18"/>
+        </w:rPr>
+        <w:t xml:space="preserve"> </w:t>
+      </w:r>
+      <w:proofErr w:type="spellStart"/>
+      <w:r>
+        <w:rPr>
+          <w:sz w:val="18"/>
+          <w:szCs w:val="18"/>
+        </w:rPr>
+        <w:t>actions</w:t>
+      </w:r>
+      <w:proofErr w:type="spellEnd"/>
+      <w:r>
+        <w:rPr>
+          <w:sz w:val="18"/>
+          <w:szCs w:val="18"/>
+        </w:rPr>
+        <w:t>)</w:t>
+      </w:r>
+    </w:p>
+    <w:p>
+      <w:pPr>
+        <w:spacing w:after="0" w:line="240" w:lineRule="auto"/>
+        <w:rPr>
+          <w:sz w:val="18"/>
+          <w:szCs w:val="18"/>
+        </w:rPr>
+      </w:pPr>
+      <w:r>
+        <w:rPr>
+          <w:sz w:val="18"/>
+          <w:szCs w:val="18"/>
+        </w:rPr>
+        <w:t xml:space="preserve">  (</w:t>
+      </w:r>
+      <w:proofErr w:type="spellStart"/>
+      <w:r>
+        <w:rPr>
+          <w:sz w:val="18"/>
+          <w:szCs w:val="18"/>
+        </w:rPr>
+        <w:t>let</w:t>
+      </w:r>
+      <w:proofErr w:type="spellEnd"/>
+      <w:r>
+        <w:rPr>
+          <w:sz w:val="18"/>
+          <w:szCs w:val="18"/>
+        </w:rPr>
+        <w:t xml:space="preserve"> ((</w:t>
+      </w:r>
+      <w:proofErr w:type="spellStart"/>
+      <w:r>
+        <w:rPr>
+          <w:sz w:val="18"/>
+          <w:szCs w:val="18"/>
+        </w:rPr>
+        <w:t>parent</w:t>
+      </w:r>
+      <w:proofErr w:type="spellEnd"/>
+      <w:r>
+        <w:rPr>
+          <w:sz w:val="18"/>
+          <w:szCs w:val="18"/>
+        </w:rPr>
+        <w:t xml:space="preserve"> (</w:t>
+      </w:r>
+      <w:proofErr w:type="spellStart"/>
+      <w:r>
+        <w:rPr>
+          <w:sz w:val="18"/>
+          <w:szCs w:val="18"/>
+        </w:rPr>
+        <w:t>node-parent</w:t>
+      </w:r>
+      <w:proofErr w:type="spellEnd"/>
+      <w:r>
+        <w:rPr>
+          <w:sz w:val="18"/>
+          <w:szCs w:val="18"/>
+        </w:rPr>
+        <w:t xml:space="preserve"> </w:t>
+      </w:r>
+      <w:proofErr w:type="spellStart"/>
+      <w:r>
+        <w:rPr>
+          <w:sz w:val="18"/>
+          <w:szCs w:val="18"/>
+        </w:rPr>
+        <w:t>node</w:t>
+      </w:r>
+      <w:proofErr w:type="spellEnd"/>
+      <w:r>
+        <w:rPr>
+          <w:sz w:val="18"/>
+          <w:szCs w:val="18"/>
+        </w:rPr>
+        <w:t>))</w:t>
+      </w:r>
+    </w:p>
+    <w:p>
+      <w:pPr>
+        <w:spacing w:after="0" w:line="240" w:lineRule="auto"/>
+        <w:rPr>
+          <w:sz w:val="18"/>
+          <w:szCs w:val="18"/>
+        </w:rPr>
+      </w:pPr>
+      <w:r>
+        <w:rPr>
+          <w:sz w:val="18"/>
+          <w:szCs w:val="18"/>
+        </w:rPr>
+        <w:t xml:space="preserve">        (</w:t>
+      </w:r>
+      <w:proofErr w:type="spellStart"/>
+      <w:r>
+        <w:rPr>
+          <w:sz w:val="18"/>
+          <w:szCs w:val="18"/>
+        </w:rPr>
+        <w:t>action</w:t>
+      </w:r>
+      <w:proofErr w:type="spellEnd"/>
+      <w:r>
+        <w:rPr>
+          <w:sz w:val="18"/>
+          <w:szCs w:val="18"/>
+        </w:rPr>
+        <w:t xml:space="preserve"> (</w:t>
+      </w:r>
+      <w:proofErr w:type="spellStart"/>
+      <w:r>
+        <w:rPr>
+          <w:sz w:val="18"/>
+          <w:szCs w:val="18"/>
+        </w:rPr>
+        <w:t>node-action</w:t>
+      </w:r>
+      <w:proofErr w:type="spellEnd"/>
+      <w:r>
+        <w:rPr>
+          <w:sz w:val="18"/>
+          <w:szCs w:val="18"/>
+        </w:rPr>
+        <w:t xml:space="preserve"> </w:t>
+      </w:r>
+      <w:proofErr w:type="spellStart"/>
+      <w:r>
+        <w:rPr>
+          <w:sz w:val="18"/>
+          <w:szCs w:val="18"/>
+        </w:rPr>
+        <w:t>node</w:t>
+      </w:r>
+      <w:proofErr w:type="spellEnd"/>
+      <w:r>
+        <w:rPr>
+          <w:sz w:val="18"/>
+          <w:szCs w:val="18"/>
+        </w:rPr>
+        <w:t>)))</w:t>
+      </w:r>
+    </w:p>
+    <w:p>
+      <w:pPr>
+        <w:spacing w:after="0" w:line="240" w:lineRule="auto"/>
+        <w:rPr>
+          <w:sz w:val="18"/>
+          <w:szCs w:val="18"/>
+        </w:rPr>
+      </w:pPr>
+      <w:r>
+        <w:rPr>
+          <w:sz w:val="18"/>
+          <w:szCs w:val="18"/>
+        </w:rPr>
+        <w:t xml:space="preserve">    (</w:t>
+      </w:r>
+      <w:proofErr w:type="spellStart"/>
+      <w:r>
+        <w:rPr>
+          <w:sz w:val="18"/>
+          <w:szCs w:val="18"/>
+        </w:rPr>
+        <w:t>if</w:t>
+      </w:r>
+      <w:proofErr w:type="spellEnd"/>
+      <w:r>
+        <w:rPr>
+          <w:sz w:val="18"/>
+          <w:szCs w:val="18"/>
+        </w:rPr>
+        <w:t xml:space="preserve"> (</w:t>
+      </w:r>
+      <w:proofErr w:type="spellStart"/>
+      <w:r>
+        <w:rPr>
+          <w:sz w:val="18"/>
+          <w:szCs w:val="18"/>
+        </w:rPr>
+        <w:t>null</w:t>
+      </w:r>
+      <w:proofErr w:type="spellEnd"/>
+      <w:r>
+        <w:rPr>
+          <w:sz w:val="18"/>
+          <w:szCs w:val="18"/>
+        </w:rPr>
+        <w:t xml:space="preserve"> </w:t>
+      </w:r>
+      <w:proofErr w:type="spellStart"/>
+      <w:r>
+        <w:rPr>
+          <w:sz w:val="18"/>
+          <w:szCs w:val="18"/>
+        </w:rPr>
+        <w:t>parent</w:t>
+      </w:r>
+      <w:proofErr w:type="spellEnd"/>
+      <w:proofErr w:type="gramStart"/>
+      <w:r>
+        <w:rPr>
+          <w:sz w:val="18"/>
+          <w:szCs w:val="18"/>
+        </w:rPr>
+        <w:t xml:space="preserve">) </w:t>
+      </w:r>
+      <w:r>
+        <w:rPr>
+          <w:b/>
+          <w:sz w:val="18"/>
+          <w:szCs w:val="18"/>
+        </w:rPr>
+        <w:t>;</w:t>
+      </w:r>
+      <w:proofErr w:type="gramEnd"/>
+      <w:r>
+        <w:rPr>
+          <w:b/>
+          <w:sz w:val="18"/>
+          <w:szCs w:val="18"/>
+        </w:rPr>
+        <w:t xml:space="preserve">; Nodo </w:t>
+      </w:r>
+      <w:proofErr w:type="spellStart"/>
+      <w:r>
+        <w:rPr>
+          <w:b/>
+          <w:sz w:val="18"/>
+          <w:szCs w:val="18"/>
+        </w:rPr>
+        <w:t>raiz</w:t>
+      </w:r>
+      <w:proofErr w:type="spellEnd"/>
+    </w:p>
+    <w:p>
+      <w:pPr>
+        <w:spacing w:after="0" w:line="240" w:lineRule="auto"/>
+        <w:rPr>
+          <w:sz w:val="18"/>
+          <w:szCs w:val="18"/>
+        </w:rPr>
+      </w:pPr>
+      <w:r>
+        <w:rPr>
+          <w:sz w:val="18"/>
+          <w:szCs w:val="18"/>
+        </w:rPr>
+        <w:t xml:space="preserve">        </w:t>
+      </w:r>
+      <w:proofErr w:type="spellStart"/>
+      <w:proofErr w:type="gramStart"/>
+      <w:r>
+        <w:rPr>
+          <w:sz w:val="18"/>
+          <w:szCs w:val="18"/>
+        </w:rPr>
+        <w:t>actions</w:t>
+      </w:r>
+      <w:proofErr w:type="spellEnd"/>
+      <w:r>
+        <w:rPr>
+          <w:sz w:val="18"/>
+          <w:szCs w:val="18"/>
+        </w:rPr>
+        <w:t xml:space="preserve"> </w:t>
+      </w:r>
+      <w:r>
+        <w:rPr>
+          <w:b/>
+          <w:sz w:val="18"/>
+          <w:szCs w:val="18"/>
+        </w:rPr>
+        <w:t>;</w:t>
+      </w:r>
+      <w:proofErr w:type="gramEnd"/>
+      <w:r>
+        <w:rPr>
+          <w:b/>
+          <w:sz w:val="18"/>
+          <w:szCs w:val="18"/>
+        </w:rPr>
+        <w:t>; Devolver la lista</w:t>
+      </w:r>
+    </w:p>
+    <w:p>
+      <w:pPr>
+        <w:spacing w:after="0" w:line="240" w:lineRule="auto"/>
+        <w:rPr>
+          <w:sz w:val="18"/>
+          <w:szCs w:val="18"/>
+        </w:rPr>
+      </w:pPr>
+      <w:r>
+        <w:rPr>
+          <w:sz w:val="18"/>
+          <w:szCs w:val="18"/>
+        </w:rPr>
+        <w:t xml:space="preserve">      (</w:t>
+      </w:r>
+      <w:proofErr w:type="spellStart"/>
+      <w:r>
+        <w:rPr>
+          <w:sz w:val="18"/>
+          <w:szCs w:val="18"/>
+        </w:rPr>
+        <w:t>rec-action-sequence</w:t>
+      </w:r>
+      <w:proofErr w:type="spellEnd"/>
+      <w:r>
+        <w:rPr>
+          <w:sz w:val="18"/>
+          <w:szCs w:val="18"/>
+        </w:rPr>
+        <w:t xml:space="preserve"> </w:t>
+      </w:r>
+      <w:proofErr w:type="spellStart"/>
+      <w:proofErr w:type="gramStart"/>
+      <w:r>
+        <w:rPr>
+          <w:sz w:val="18"/>
+          <w:szCs w:val="18"/>
+        </w:rPr>
+        <w:t>parent</w:t>
+      </w:r>
+      <w:proofErr w:type="spellEnd"/>
+      <w:r>
+        <w:rPr>
+          <w:sz w:val="18"/>
+          <w:szCs w:val="18"/>
+        </w:rPr>
+        <w:t xml:space="preserve"> </w:t>
+      </w:r>
+      <w:r>
+        <w:rPr>
+          <w:b/>
+          <w:sz w:val="18"/>
+          <w:szCs w:val="18"/>
+        </w:rPr>
+        <w:t>;</w:t>
+      </w:r>
+      <w:proofErr w:type="gramEnd"/>
+      <w:r>
+        <w:rPr>
+          <w:b/>
+          <w:sz w:val="18"/>
+          <w:szCs w:val="18"/>
+        </w:rPr>
+        <w:t>; Resto de nodos</w:t>
+      </w:r>
+    </w:p>
+    <w:p>
+      <w:pPr>
+        <w:spacing w:after="0" w:line="240" w:lineRule="auto"/>
+        <w:rPr>
+          <w:sz w:val="18"/>
+          <w:szCs w:val="18"/>
+        </w:rPr>
+      </w:pPr>
+      <w:r>
+        <w:rPr>
+          <w:sz w:val="18"/>
+          <w:szCs w:val="18"/>
+        </w:rPr>
+        <w:t xml:space="preserve">                         (</w:t>
+      </w:r>
+      <w:proofErr w:type="spellStart"/>
+      <w:r>
+        <w:rPr>
+          <w:sz w:val="18"/>
+          <w:szCs w:val="18"/>
+        </w:rPr>
+        <w:t>cons</w:t>
+      </w:r>
+      <w:proofErr w:type="spellEnd"/>
+      <w:r>
+        <w:rPr>
+          <w:sz w:val="18"/>
+          <w:szCs w:val="18"/>
+        </w:rPr>
+        <w:t xml:space="preserve"> </w:t>
+      </w:r>
+      <w:proofErr w:type="spellStart"/>
+      <w:r>
+        <w:rPr>
+          <w:sz w:val="18"/>
+          <w:szCs w:val="18"/>
+        </w:rPr>
+        <w:t>action</w:t>
+      </w:r>
+      <w:proofErr w:type="spellEnd"/>
+      <w:r>
+        <w:rPr>
+          <w:sz w:val="18"/>
+          <w:szCs w:val="18"/>
+        </w:rPr>
+        <w:t xml:space="preserve"> </w:t>
+      </w:r>
+      <w:proofErr w:type="spellStart"/>
+      <w:r>
+        <w:rPr>
+          <w:sz w:val="18"/>
+          <w:szCs w:val="18"/>
+        </w:rPr>
+        <w:t>actions</w:t>
+      </w:r>
+      <w:proofErr w:type="spellEnd"/>
+      <w:r>
+        <w:rPr>
+          <w:sz w:val="18"/>
+          <w:szCs w:val="18"/>
+        </w:rPr>
+        <w:t>))))</w:t>
+      </w:r>
+      <w:proofErr w:type="gramStart"/>
+      <w:r>
+        <w:rPr>
+          <w:sz w:val="18"/>
+          <w:szCs w:val="18"/>
+        </w:rPr>
+        <w:t xml:space="preserve">) </w:t>
+      </w:r>
+      <w:r>
+        <w:rPr>
+          <w:b/>
+          <w:sz w:val="18"/>
+          <w:szCs w:val="18"/>
+        </w:rPr>
+        <w:t>;</w:t>
+      </w:r>
+      <w:proofErr w:type="gramEnd"/>
+      <w:r>
+        <w:rPr>
+          <w:b/>
+          <w:sz w:val="18"/>
+          <w:szCs w:val="18"/>
+        </w:rPr>
+        <w:t>; Ponerlos al principio de la lista y seguir</w:t>
+      </w:r>
+    </w:p>
+    <w:p>
+      <w:pPr>
+        <w:spacing w:after="0" w:line="240" w:lineRule="auto"/>
+        <w:rPr>
+          <w:b/>
+          <w:sz w:val="18"/>
+          <w:szCs w:val="18"/>
+        </w:rPr>
+      </w:pPr>
+    </w:p>
+    <w:p>
+      <w:pPr>
+        <w:spacing w:after="0" w:line="240" w:lineRule="auto"/>
+        <w:rPr>
+          <w:b/>
+          <w:sz w:val="18"/>
+          <w:szCs w:val="18"/>
+        </w:rPr>
+      </w:pPr>
+      <w:proofErr w:type="gramStart"/>
+      <w:r>
+        <w:rPr>
+          <w:b/>
+          <w:sz w:val="18"/>
+          <w:szCs w:val="18"/>
+        </w:rPr>
+        <w:t>;;</w:t>
+      </w:r>
+      <w:proofErr w:type="gramEnd"/>
+      <w:r>
+        <w:rPr>
+          <w:b/>
+          <w:sz w:val="18"/>
+          <w:szCs w:val="18"/>
+        </w:rPr>
+        <w:t xml:space="preserve"> Función que devuelve la lista de acciones necesarias para llegar al nodo</w:t>
+      </w:r>
+    </w:p>
+    <w:p>
+      <w:pPr>
+        <w:spacing w:after="0" w:line="240" w:lineRule="auto"/>
+        <w:rPr>
+          <w:sz w:val="18"/>
+          <w:szCs w:val="18"/>
+        </w:rPr>
+      </w:pPr>
+      <w:r>
+        <w:rPr>
+          <w:sz w:val="18"/>
+          <w:szCs w:val="18"/>
+        </w:rPr>
+        <w:t>(</w:t>
+      </w:r>
+      <w:proofErr w:type="spellStart"/>
+      <w:r>
+        <w:rPr>
+          <w:sz w:val="18"/>
+          <w:szCs w:val="18"/>
+        </w:rPr>
+        <w:t>defun</w:t>
+      </w:r>
+      <w:proofErr w:type="spellEnd"/>
+      <w:r>
+        <w:rPr>
+          <w:sz w:val="18"/>
+          <w:szCs w:val="18"/>
+        </w:rPr>
+        <w:t xml:space="preserve"> </w:t>
+      </w:r>
+      <w:proofErr w:type="spellStart"/>
+      <w:r>
+        <w:rPr>
+          <w:sz w:val="18"/>
+          <w:szCs w:val="18"/>
+        </w:rPr>
+        <w:t>action-sequence</w:t>
+      </w:r>
+      <w:proofErr w:type="spellEnd"/>
+      <w:r>
+        <w:rPr>
+          <w:sz w:val="18"/>
+          <w:szCs w:val="18"/>
+        </w:rPr>
+        <w:t xml:space="preserve"> (</w:t>
+      </w:r>
+      <w:proofErr w:type="spellStart"/>
+      <w:r>
+        <w:rPr>
+          <w:sz w:val="18"/>
+          <w:szCs w:val="18"/>
+        </w:rPr>
+        <w:t>node</w:t>
+      </w:r>
+      <w:proofErr w:type="spellEnd"/>
+      <w:r>
+        <w:rPr>
+          <w:sz w:val="18"/>
+          <w:szCs w:val="18"/>
+        </w:rPr>
+        <w:t>)</w:t>
+      </w:r>
+    </w:p>
+    <w:p>
+      <w:pPr>
+        <w:spacing w:after="0" w:line="240" w:lineRule="auto"/>
+        <w:rPr>
+          <w:sz w:val="18"/>
+          <w:szCs w:val="18"/>
+        </w:rPr>
+      </w:pPr>
+      <w:r>
+        <w:rPr>
+          <w:sz w:val="18"/>
+          <w:szCs w:val="18"/>
+        </w:rPr>
+        <w:t xml:space="preserve">  (</w:t>
+      </w:r>
+      <w:proofErr w:type="spellStart"/>
+      <w:r>
+        <w:rPr>
+          <w:sz w:val="18"/>
+          <w:szCs w:val="18"/>
+        </w:rPr>
+        <w:t>unless</w:t>
+      </w:r>
+      <w:proofErr w:type="spellEnd"/>
+      <w:r>
+        <w:rPr>
+          <w:sz w:val="18"/>
+          <w:szCs w:val="18"/>
+        </w:rPr>
+        <w:t xml:space="preserve"> (</w:t>
+      </w:r>
+      <w:proofErr w:type="spellStart"/>
+      <w:r>
+        <w:rPr>
+          <w:sz w:val="18"/>
+          <w:szCs w:val="18"/>
+        </w:rPr>
+        <w:t>null</w:t>
+      </w:r>
+      <w:proofErr w:type="spellEnd"/>
+      <w:r>
+        <w:rPr>
+          <w:sz w:val="18"/>
+          <w:szCs w:val="18"/>
+        </w:rPr>
+        <w:t xml:space="preserve"> </w:t>
+      </w:r>
+      <w:proofErr w:type="spellStart"/>
+      <w:r>
+        <w:rPr>
+          <w:sz w:val="18"/>
+          <w:szCs w:val="18"/>
+        </w:rPr>
+        <w:t>node</w:t>
+      </w:r>
+      <w:proofErr w:type="spellEnd"/>
+      <w:proofErr w:type="gramStart"/>
+      <w:r>
+        <w:rPr>
+          <w:sz w:val="18"/>
+          <w:szCs w:val="18"/>
+        </w:rPr>
+        <w:t xml:space="preserve">) </w:t>
+      </w:r>
+      <w:r>
+        <w:rPr>
+          <w:b/>
+          <w:sz w:val="18"/>
+          <w:szCs w:val="18"/>
+        </w:rPr>
+        <w:t>;</w:t>
+      </w:r>
+      <w:proofErr w:type="gramEnd"/>
+      <w:r>
+        <w:rPr>
+          <w:b/>
+          <w:sz w:val="18"/>
+          <w:szCs w:val="18"/>
+        </w:rPr>
+        <w:t>; Comprobar si es NIL</w:t>
+      </w:r>
+      <w:r>
+        <w:rPr>
+          <w:sz w:val="18"/>
+          <w:szCs w:val="18"/>
+        </w:rPr>
+        <w:t xml:space="preserve"> </w:t>
+      </w:r>
+    </w:p>
+    <w:p>
+      <w:pPr>
+        <w:spacing w:after="0" w:line="240" w:lineRule="auto"/>
+        <w:rPr>
+          <w:sz w:val="18"/>
+          <w:szCs w:val="18"/>
+        </w:rPr>
+      </w:pPr>
+      <w:r>
+        <w:rPr>
+          <w:sz w:val="18"/>
+          <w:szCs w:val="18"/>
+        </w:rPr>
+        <w:t xml:space="preserve">    (</w:t>
+      </w:r>
+      <w:proofErr w:type="spellStart"/>
+      <w:r>
+        <w:rPr>
+          <w:sz w:val="18"/>
+          <w:szCs w:val="18"/>
+        </w:rPr>
+        <w:t>rec-action-sequence</w:t>
+      </w:r>
+      <w:proofErr w:type="spellEnd"/>
+      <w:r>
+        <w:rPr>
+          <w:sz w:val="18"/>
+          <w:szCs w:val="18"/>
+        </w:rPr>
+        <w:t xml:space="preserve"> </w:t>
+      </w:r>
+      <w:proofErr w:type="spellStart"/>
+      <w:r>
+        <w:rPr>
+          <w:sz w:val="18"/>
+          <w:szCs w:val="18"/>
+        </w:rPr>
+        <w:t>node</w:t>
+      </w:r>
+      <w:proofErr w:type="spellEnd"/>
+      <w:r>
+        <w:rPr>
+          <w:sz w:val="18"/>
+          <w:szCs w:val="18"/>
+        </w:rPr>
+        <w:t xml:space="preserve"> NIL)))</w:t>
+      </w:r>
+    </w:p>
+    <w:p>
+      <w:pPr>
+        <w:spacing w:after="0" w:line="240" w:lineRule="auto"/>
+        <w:rPr>
+          <w:sz w:val="18"/>
+          <w:szCs w:val="18"/>
+        </w:rPr>
+      </w:pPr>
+    </w:p>
+    <w:p>
+      <w:pPr>
+        <w:spacing w:after="0" w:line="240" w:lineRule="auto"/>
+        <w:rPr>
+          <w:sz w:val="18"/>
+          <w:szCs w:val="18"/>
+        </w:rPr>
+      </w:pPr>
+      <w:r>
+        <w:rPr>
+          <w:sz w:val="18"/>
+          <w:szCs w:val="18"/>
+        </w:rPr>
+        <w:t>(</w:t>
+      </w:r>
+      <w:proofErr w:type="spellStart"/>
+      <w:r>
+        <w:rPr>
+          <w:sz w:val="18"/>
+          <w:szCs w:val="18"/>
+        </w:rPr>
+        <w:t>action-sequence</w:t>
+      </w:r>
+      <w:proofErr w:type="spellEnd"/>
+      <w:r>
+        <w:rPr>
+          <w:sz w:val="18"/>
+          <w:szCs w:val="18"/>
+        </w:rPr>
+        <w:t xml:space="preserve"> (a-</w:t>
+      </w:r>
+      <w:proofErr w:type="spellStart"/>
+      <w:r>
+        <w:rPr>
+          <w:sz w:val="18"/>
+          <w:szCs w:val="18"/>
+        </w:rPr>
+        <w:t>star</w:t>
+      </w:r>
+      <w:proofErr w:type="spellEnd"/>
+      <w:r>
+        <w:rPr>
+          <w:sz w:val="18"/>
+          <w:szCs w:val="18"/>
+        </w:rPr>
+        <w:t>-</w:t>
+      </w:r>
+      <w:proofErr w:type="spellStart"/>
+      <w:r>
+        <w:rPr>
+          <w:sz w:val="18"/>
+          <w:szCs w:val="18"/>
+        </w:rPr>
+        <w:t>search</w:t>
+      </w:r>
+      <w:proofErr w:type="spellEnd"/>
+      <w:r>
+        <w:rPr>
+          <w:sz w:val="18"/>
+          <w:szCs w:val="18"/>
+        </w:rPr>
+        <w:t xml:space="preserve"> *galaxy-M35*))</w:t>
+      </w:r>
+    </w:p>
+    <w:p>
+      <w:pPr>
+        <w:spacing w:after="0" w:line="240" w:lineRule="auto"/>
+        <w:rPr>
+          <w:b/>
+          <w:sz w:val="18"/>
+          <w:szCs w:val="18"/>
+        </w:rPr>
+      </w:pPr>
+      <w:r>
+        <w:rPr>
+          <w:b/>
+          <w:sz w:val="18"/>
+          <w:szCs w:val="18"/>
+        </w:rPr>
+        <w:t>;;; -&gt;</w:t>
+      </w:r>
+    </w:p>
+    <w:p>
+      <w:pPr>
+        <w:spacing w:after="0" w:line="240" w:lineRule="auto"/>
+        <w:rPr>
+          <w:b/>
+          <w:sz w:val="18"/>
+          <w:szCs w:val="18"/>
+        </w:rPr>
+      </w:pPr>
+      <w:proofErr w:type="gramStart"/>
+      <w:r>
+        <w:rPr>
+          <w:b/>
+          <w:sz w:val="18"/>
+          <w:szCs w:val="18"/>
+        </w:rPr>
+        <w:t>;;</w:t>
+      </w:r>
+      <w:proofErr w:type="gramEnd"/>
+      <w:r>
+        <w:rPr>
+          <w:b/>
+          <w:sz w:val="18"/>
+          <w:szCs w:val="18"/>
+        </w:rPr>
+        <w:t>;(#S(ACTION :NAME ...))</w:t>
+      </w:r>
+    </w:p>
+    <w:p>
+      <w:pPr>
+        <w:rPr>
+          <w:b/>
+          <w:sz w:val="18"/>
+          <w:szCs w:val="18"/>
+        </w:rPr>
+      </w:pPr>
+      <w:r>
+        <w:rPr>
+          <w:b/>
+          <w:sz w:val="18"/>
+          <w:szCs w:val="18"/>
+        </w:rPr>
+        <w:br w:type="page"/>
+      </w:r>
+    </w:p>
+    <w:p>
+      <w:pPr>
+        <w:spacing w:after="0" w:line="240" w:lineRule="auto"/>
+        <w:ind w:left="360"/>
+        <w:rPr>
+          <w:b/>
+        </w:rPr>
+      </w:pPr>
+      <w:r>
+        <w:rPr>
+          <w:b/>
+        </w:rPr>
+        <w:lastRenderedPageBreak/>
+        <w:t xml:space="preserve">Ejercicio </w:t>
+      </w:r>
+      <w:r>
+        <w:rPr>
+          <w:b/>
+        </w:rPr>
+        <w:t>10</w:t>
+      </w:r>
+      <w:r>
+        <w:rPr>
+          <w:b/>
+        </w:rPr>
+        <w:t>:</w:t>
+      </w:r>
+    </w:p>
+    <w:p>
+      <w:pPr>
+        <w:spacing w:after="0" w:line="240" w:lineRule="auto"/>
+        <w:ind w:left="360"/>
+        <w:rPr>
+          <w:b/>
+        </w:rPr>
+      </w:pPr>
+    </w:p>
+    <w:p>
+      <w:pPr>
+        <w:pStyle w:val="Prrafodelista"/>
+        <w:numPr>
+          <w:ilvl w:val="0"/>
+          <w:numId w:val="2"/>
+        </w:numPr>
+        <w:spacing w:after="0" w:line="240" w:lineRule="auto"/>
+        <w:rPr>
+          <w:b/>
+        </w:rPr>
+      </w:pPr>
+      <w:r>
+        <w:rPr>
+          <w:b/>
+        </w:rPr>
+        <w:t>PSEUDOCÓDIG</w:t>
+      </w:r>
+      <w:r>
+        <w:rPr>
+          <w:b/>
+        </w:rPr>
+        <w:t>O</w:t>
+      </w:r>
+    </w:p>
+    <w:p>
+      <w:pPr>
+        <w:pStyle w:val="Prrafodelista"/>
+        <w:numPr>
+          <w:ilvl w:val="0"/>
+          <w:numId w:val="5"/>
+        </w:numPr>
+        <w:spacing w:after="0" w:line="240" w:lineRule="auto"/>
+      </w:pPr>
+      <w:r>
+        <w:t>BFS:</w:t>
+      </w:r>
+    </w:p>
+    <w:p>
+      <w:pPr>
+        <w:pStyle w:val="Prrafodelista"/>
+        <w:spacing w:after="0" w:line="240" w:lineRule="auto"/>
+      </w:pPr>
+      <w:r>
+        <w:t xml:space="preserve">En BFS, introducimos los nuevos nodos explorados en </w:t>
+      </w:r>
+      <w:proofErr w:type="spellStart"/>
+      <w:r>
+        <w:t>ultima</w:t>
+      </w:r>
+      <w:proofErr w:type="spellEnd"/>
+      <w:r>
+        <w:t xml:space="preserve"> posición, de manera que se exploren primero aquellos nodos generados antes.</w:t>
+      </w:r>
+    </w:p>
+    <w:p>
+      <w:pPr>
+        <w:pStyle w:val="Prrafodelista"/>
+        <w:numPr>
+          <w:ilvl w:val="0"/>
+          <w:numId w:val="5"/>
+        </w:numPr>
+        <w:spacing w:after="0" w:line="240" w:lineRule="auto"/>
+      </w:pPr>
+      <w:r>
+        <w:t>DFS:</w:t>
+      </w:r>
+    </w:p>
+    <w:p>
+      <w:pPr>
+        <w:pStyle w:val="Prrafodelista"/>
+        <w:spacing w:after="0" w:line="240" w:lineRule="auto"/>
+      </w:pPr>
+      <w:r>
+        <w:t>En DFS, introducimos los nuevos nodos explorados en primera posición, de manera que se exploren primero aquellos nodos recién generados.</w:t>
+      </w:r>
+    </w:p>
+    <w:p>
+      <w:pPr>
+        <w:pStyle w:val="Prrafodelista"/>
+        <w:numPr>
+          <w:ilvl w:val="0"/>
+          <w:numId w:val="2"/>
+        </w:numPr>
+        <w:spacing w:after="0" w:line="240" w:lineRule="auto"/>
+      </w:pPr>
+      <w:r>
+        <w:rPr>
+          <w:b/>
+        </w:rPr>
+        <w:t>CÓDIGO</w:t>
+      </w:r>
+    </w:p>
+    <w:p>
+      <w:pPr>
+        <w:spacing w:after="0"/>
+        <w:rPr>
+          <w:b/>
+          <w:sz w:val="18"/>
+          <w:szCs w:val="18"/>
+        </w:rPr>
+      </w:pPr>
+      <w:r>
+        <w:rPr>
+          <w:b/>
+          <w:sz w:val="18"/>
+          <w:szCs w:val="18"/>
+        </w:rPr>
+        <w:t>;;;;;;;;;;;;;;;;;;;;;;;;;;;;;;;;;;;;;;;;;;;;;;;;;;;;;;;;;;;;;;;;;;;;;;;;;;</w:t>
+      </w:r>
+    </w:p>
+    <w:p>
+      <w:pPr>
+        <w:spacing w:after="0"/>
+        <w:rPr>
+          <w:b/>
+          <w:sz w:val="18"/>
+          <w:szCs w:val="18"/>
+        </w:rPr>
+      </w:pPr>
+      <w:r>
+        <w:rPr>
+          <w:b/>
+          <w:sz w:val="18"/>
+          <w:szCs w:val="18"/>
+        </w:rPr>
+        <w:t xml:space="preserve">;;; </w:t>
+      </w:r>
+    </w:p>
+    <w:p>
+      <w:pPr>
+        <w:spacing w:after="0"/>
+        <w:rPr>
+          <w:b/>
+          <w:sz w:val="18"/>
+          <w:szCs w:val="18"/>
+        </w:rPr>
+      </w:pPr>
+      <w:proofErr w:type="gramStart"/>
+      <w:r>
+        <w:rPr>
+          <w:b/>
+          <w:sz w:val="18"/>
+          <w:szCs w:val="18"/>
+        </w:rPr>
+        <w:t>;;;</w:t>
+      </w:r>
+      <w:proofErr w:type="gramEnd"/>
+      <w:r>
+        <w:rPr>
+          <w:b/>
+          <w:sz w:val="18"/>
+          <w:szCs w:val="18"/>
+        </w:rPr>
+        <w:t xml:space="preserve">    BEGIN </w:t>
+      </w:r>
+      <w:proofErr w:type="spellStart"/>
+      <w:r>
+        <w:rPr>
+          <w:b/>
+          <w:sz w:val="18"/>
+          <w:szCs w:val="18"/>
+        </w:rPr>
+        <w:t>Exercise</w:t>
+      </w:r>
+      <w:proofErr w:type="spellEnd"/>
+      <w:r>
+        <w:rPr>
+          <w:b/>
+          <w:sz w:val="18"/>
+          <w:szCs w:val="18"/>
+        </w:rPr>
+        <w:t xml:space="preserve"> 10: </w:t>
+      </w:r>
+      <w:proofErr w:type="spellStart"/>
+      <w:r>
+        <w:rPr>
+          <w:b/>
+          <w:sz w:val="18"/>
+          <w:szCs w:val="18"/>
+        </w:rPr>
+        <w:t>depth-first</w:t>
+      </w:r>
+      <w:proofErr w:type="spellEnd"/>
+      <w:r>
+        <w:rPr>
+          <w:b/>
+          <w:sz w:val="18"/>
+          <w:szCs w:val="18"/>
+        </w:rPr>
+        <w:t xml:space="preserve"> / </w:t>
+      </w:r>
+      <w:proofErr w:type="spellStart"/>
+      <w:r>
+        <w:rPr>
+          <w:b/>
+          <w:sz w:val="18"/>
+          <w:szCs w:val="18"/>
+        </w:rPr>
+        <w:t>breadth-first</w:t>
+      </w:r>
+      <w:proofErr w:type="spellEnd"/>
+    </w:p>
+    <w:p>
+      <w:pPr>
+        <w:spacing w:after="0"/>
+        <w:rPr>
+          <w:b/>
+          <w:sz w:val="18"/>
+          <w:szCs w:val="18"/>
+        </w:rPr>
+      </w:pPr>
+      <w:r>
+        <w:rPr>
+          <w:b/>
+          <w:sz w:val="18"/>
+          <w:szCs w:val="18"/>
+        </w:rPr>
+        <w:t>;;;</w:t>
+      </w:r>
+    </w:p>
+    <w:p>
+      <w:pPr>
+        <w:spacing w:after="0"/>
+        <w:rPr>
+          <w:sz w:val="18"/>
+          <w:szCs w:val="18"/>
+        </w:rPr>
+      </w:pPr>
+    </w:p>
+    <w:p>
+      <w:pPr>
+        <w:spacing w:after="0"/>
+        <w:rPr>
+          <w:sz w:val="18"/>
+          <w:szCs w:val="18"/>
+        </w:rPr>
+      </w:pPr>
+      <w:r>
+        <w:rPr>
+          <w:sz w:val="18"/>
+          <w:szCs w:val="18"/>
+        </w:rPr>
+        <w:t>(</w:t>
+      </w:r>
+      <w:proofErr w:type="spellStart"/>
+      <w:r>
+        <w:rPr>
+          <w:sz w:val="18"/>
+          <w:szCs w:val="18"/>
+        </w:rPr>
+        <w:t>defun</w:t>
+      </w:r>
+      <w:proofErr w:type="spellEnd"/>
+      <w:r>
+        <w:rPr>
+          <w:sz w:val="18"/>
+          <w:szCs w:val="18"/>
+        </w:rPr>
+        <w:t xml:space="preserve"> </w:t>
+      </w:r>
+      <w:proofErr w:type="spellStart"/>
+      <w:r>
+        <w:rPr>
+          <w:sz w:val="18"/>
+          <w:szCs w:val="18"/>
+        </w:rPr>
+        <w:t>depth</w:t>
+      </w:r>
+      <w:proofErr w:type="spellEnd"/>
+      <w:r>
+        <w:rPr>
+          <w:sz w:val="18"/>
+          <w:szCs w:val="18"/>
+        </w:rPr>
+        <w:t>-</w:t>
+      </w:r>
+      <w:proofErr w:type="spellStart"/>
+      <w:r>
+        <w:rPr>
+          <w:sz w:val="18"/>
+          <w:szCs w:val="18"/>
+        </w:rPr>
+        <w:t>first</w:t>
+      </w:r>
+      <w:proofErr w:type="spellEnd"/>
+      <w:r>
+        <w:rPr>
+          <w:sz w:val="18"/>
+          <w:szCs w:val="18"/>
+        </w:rPr>
+        <w:t>-</w:t>
+      </w:r>
+      <w:proofErr w:type="spellStart"/>
+      <w:r>
+        <w:rPr>
+          <w:sz w:val="18"/>
+          <w:szCs w:val="18"/>
+        </w:rPr>
+        <w:t>node</w:t>
+      </w:r>
+      <w:proofErr w:type="spellEnd"/>
+      <w:r>
+        <w:rPr>
+          <w:sz w:val="18"/>
+          <w:szCs w:val="18"/>
+        </w:rPr>
+        <w:t>-compare-p (node-1 node-2)</w:t>
+      </w:r>
+    </w:p>
+    <w:p>
+      <w:pPr>
+        <w:spacing w:after="0"/>
+        <w:rPr>
+          <w:sz w:val="18"/>
+          <w:szCs w:val="18"/>
+        </w:rPr>
+      </w:pPr>
+      <w:r>
+        <w:rPr>
+          <w:sz w:val="18"/>
+          <w:szCs w:val="18"/>
+        </w:rPr>
+        <w:t xml:space="preserve">  </w:t>
+      </w:r>
+      <w:proofErr w:type="gramStart"/>
+      <w:r>
+        <w:rPr>
+          <w:sz w:val="18"/>
+          <w:szCs w:val="18"/>
+        </w:rPr>
+        <w:t xml:space="preserve">T) </w:t>
+      </w:r>
+      <w:r>
+        <w:rPr>
+          <w:b/>
+          <w:sz w:val="18"/>
+          <w:szCs w:val="18"/>
+        </w:rPr>
+        <w:t>;</w:t>
+      </w:r>
+      <w:proofErr w:type="gramEnd"/>
+      <w:r>
+        <w:rPr>
+          <w:b/>
+          <w:sz w:val="18"/>
+          <w:szCs w:val="18"/>
+        </w:rPr>
+        <w:t xml:space="preserve">; </w:t>
+      </w:r>
+      <w:proofErr w:type="spellStart"/>
+      <w:r>
+        <w:rPr>
+          <w:b/>
+          <w:sz w:val="18"/>
+          <w:szCs w:val="18"/>
+        </w:rPr>
+        <w:t>Last</w:t>
+      </w:r>
+      <w:proofErr w:type="spellEnd"/>
+      <w:r>
+        <w:rPr>
+          <w:b/>
+          <w:sz w:val="18"/>
+          <w:szCs w:val="18"/>
+        </w:rPr>
+        <w:t xml:space="preserve"> </w:t>
+      </w:r>
+      <w:proofErr w:type="spellStart"/>
+      <w:r>
+        <w:rPr>
+          <w:b/>
+          <w:sz w:val="18"/>
+          <w:szCs w:val="18"/>
+        </w:rPr>
+        <w:t>explored</w:t>
+      </w:r>
+      <w:proofErr w:type="spellEnd"/>
+      <w:r>
+        <w:rPr>
+          <w:b/>
+          <w:sz w:val="18"/>
+          <w:szCs w:val="18"/>
+        </w:rPr>
+        <w:t xml:space="preserve"> </w:t>
+      </w:r>
+      <w:proofErr w:type="spellStart"/>
+      <w:r>
+        <w:rPr>
+          <w:b/>
+          <w:sz w:val="18"/>
+          <w:szCs w:val="18"/>
+        </w:rPr>
+        <w:t>node</w:t>
+      </w:r>
+      <w:proofErr w:type="spellEnd"/>
+      <w:r>
+        <w:rPr>
+          <w:b/>
+          <w:sz w:val="18"/>
+          <w:szCs w:val="18"/>
+        </w:rPr>
+        <w:t xml:space="preserve"> </w:t>
+      </w:r>
+      <w:proofErr w:type="spellStart"/>
+      <w:r>
+        <w:rPr>
+          <w:b/>
+          <w:sz w:val="18"/>
+          <w:szCs w:val="18"/>
+        </w:rPr>
+        <w:t>gets</w:t>
+      </w:r>
+      <w:proofErr w:type="spellEnd"/>
+      <w:r>
+        <w:rPr>
+          <w:b/>
+          <w:sz w:val="18"/>
+          <w:szCs w:val="18"/>
+        </w:rPr>
+        <w:t xml:space="preserve"> in </w:t>
+      </w:r>
+      <w:proofErr w:type="spellStart"/>
+      <w:r>
+        <w:rPr>
+          <w:b/>
+          <w:sz w:val="18"/>
+          <w:szCs w:val="18"/>
+        </w:rPr>
+        <w:t>the</w:t>
+      </w:r>
+      <w:proofErr w:type="spellEnd"/>
+      <w:r>
+        <w:rPr>
+          <w:b/>
+          <w:sz w:val="18"/>
+          <w:szCs w:val="18"/>
+        </w:rPr>
+        <w:t xml:space="preserve"> </w:t>
+      </w:r>
+      <w:proofErr w:type="spellStart"/>
+      <w:r>
+        <w:rPr>
+          <w:b/>
+          <w:sz w:val="18"/>
+          <w:szCs w:val="18"/>
+        </w:rPr>
+        <w:t>first</w:t>
+      </w:r>
+      <w:proofErr w:type="spellEnd"/>
+      <w:r>
+        <w:rPr>
+          <w:b/>
+          <w:sz w:val="18"/>
+          <w:szCs w:val="18"/>
+        </w:rPr>
+        <w:t xml:space="preserve"> position </w:t>
+      </w:r>
+      <w:proofErr w:type="spellStart"/>
+      <w:r>
+        <w:rPr>
+          <w:b/>
+          <w:sz w:val="18"/>
+          <w:szCs w:val="18"/>
+        </w:rPr>
+        <w:t>of</w:t>
+      </w:r>
+      <w:proofErr w:type="spellEnd"/>
+      <w:r>
+        <w:rPr>
+          <w:b/>
+          <w:sz w:val="18"/>
+          <w:szCs w:val="18"/>
+        </w:rPr>
+        <w:t xml:space="preserve"> open-</w:t>
+      </w:r>
+      <w:proofErr w:type="spellStart"/>
+      <w:r>
+        <w:rPr>
+          <w:b/>
+          <w:sz w:val="18"/>
+          <w:szCs w:val="18"/>
+        </w:rPr>
+        <w:t>nodes</w:t>
+      </w:r>
+      <w:proofErr w:type="spellEnd"/>
+    </w:p>
+    <w:p>
+      <w:pPr>
+        <w:spacing w:after="0"/>
+        <w:rPr>
+          <w:sz w:val="18"/>
+          <w:szCs w:val="18"/>
+        </w:rPr>
+      </w:pPr>
+    </w:p>
+    <w:p>
+      <w:pPr>
+        <w:spacing w:after="0"/>
+        <w:rPr>
+          <w:sz w:val="18"/>
+          <w:szCs w:val="18"/>
+        </w:rPr>
+      </w:pPr>
+      <w:r>
+        <w:rPr>
+          <w:sz w:val="18"/>
+          <w:szCs w:val="18"/>
+        </w:rPr>
+        <w:t>(</w:t>
+      </w:r>
+      <w:proofErr w:type="spellStart"/>
+      <w:r>
+        <w:rPr>
+          <w:sz w:val="18"/>
+          <w:szCs w:val="18"/>
+        </w:rPr>
+        <w:t>defparameter</w:t>
+      </w:r>
+      <w:proofErr w:type="spellEnd"/>
+      <w:r>
+        <w:rPr>
+          <w:sz w:val="18"/>
+          <w:szCs w:val="18"/>
+        </w:rPr>
+        <w:t xml:space="preserve"> *</w:t>
+      </w:r>
+      <w:proofErr w:type="spellStart"/>
+      <w:r>
+        <w:rPr>
+          <w:sz w:val="18"/>
+          <w:szCs w:val="18"/>
+        </w:rPr>
+        <w:t>depth-first</w:t>
+      </w:r>
+      <w:proofErr w:type="spellEnd"/>
+      <w:r>
+        <w:rPr>
+          <w:sz w:val="18"/>
+          <w:szCs w:val="18"/>
+        </w:rPr>
+        <w:t>*</w:t>
+      </w:r>
+    </w:p>
+    <w:p>
+      <w:pPr>
+        <w:spacing w:after="0"/>
+        <w:rPr>
+          <w:sz w:val="18"/>
+          <w:szCs w:val="18"/>
+        </w:rPr>
+      </w:pPr>
+      <w:r>
+        <w:rPr>
+          <w:sz w:val="18"/>
+          <w:szCs w:val="18"/>
+        </w:rPr>
+        <w:t xml:space="preserve">  (</w:t>
+      </w:r>
+      <w:proofErr w:type="spellStart"/>
+      <w:r>
+        <w:rPr>
+          <w:sz w:val="18"/>
+          <w:szCs w:val="18"/>
+        </w:rPr>
+        <w:t>make-strategy</w:t>
+      </w:r>
+      <w:proofErr w:type="spellEnd"/>
+    </w:p>
+    <w:p>
+      <w:pPr>
+        <w:spacing w:after="0"/>
+        <w:rPr>
+          <w:sz w:val="18"/>
+          <w:szCs w:val="18"/>
+        </w:rPr>
+      </w:pPr>
+      <w:r>
+        <w:rPr>
+          <w:sz w:val="18"/>
+          <w:szCs w:val="18"/>
+        </w:rPr>
+        <w:t xml:space="preserve">   :</w:t>
+      </w:r>
+      <w:proofErr w:type="spellStart"/>
+      <w:r>
+        <w:rPr>
+          <w:sz w:val="18"/>
+          <w:szCs w:val="18"/>
+        </w:rPr>
+        <w:t>name</w:t>
+      </w:r>
+      <w:proofErr w:type="spellEnd"/>
+      <w:r>
+        <w:rPr>
+          <w:sz w:val="18"/>
+          <w:szCs w:val="18"/>
+        </w:rPr>
+        <w:t xml:space="preserve"> '</w:t>
+      </w:r>
+      <w:proofErr w:type="spellStart"/>
+      <w:r>
+        <w:rPr>
+          <w:sz w:val="18"/>
+          <w:szCs w:val="18"/>
+        </w:rPr>
+        <w:t>depth-first</w:t>
+      </w:r>
+      <w:proofErr w:type="spellEnd"/>
+    </w:p>
+    <w:p>
+      <w:pPr>
+        <w:spacing w:after="0"/>
+        <w:rPr>
+          <w:sz w:val="18"/>
+          <w:szCs w:val="18"/>
+        </w:rPr>
+      </w:pPr>
+      <w:r>
+        <w:rPr>
+          <w:sz w:val="18"/>
+          <w:szCs w:val="18"/>
+        </w:rPr>
+        <w:t xml:space="preserve">   </w:t>
+      </w:r>
+      <w:proofErr w:type="gramStart"/>
+      <w:r>
+        <w:rPr>
+          <w:sz w:val="18"/>
+          <w:szCs w:val="18"/>
+        </w:rPr>
+        <w:t>:</w:t>
+      </w:r>
+      <w:proofErr w:type="spellStart"/>
+      <w:r>
+        <w:rPr>
+          <w:sz w:val="18"/>
+          <w:szCs w:val="18"/>
+        </w:rPr>
+        <w:t>node</w:t>
+      </w:r>
+      <w:proofErr w:type="spellEnd"/>
+      <w:proofErr w:type="gramEnd"/>
+      <w:r>
+        <w:rPr>
+          <w:sz w:val="18"/>
+          <w:szCs w:val="18"/>
+        </w:rPr>
+        <w:t>-compare-p #'</w:t>
+      </w:r>
+      <w:proofErr w:type="spellStart"/>
+      <w:r>
+        <w:rPr>
+          <w:sz w:val="18"/>
+          <w:szCs w:val="18"/>
+        </w:rPr>
+        <w:t>depth</w:t>
+      </w:r>
+      <w:proofErr w:type="spellEnd"/>
+      <w:r>
+        <w:rPr>
+          <w:sz w:val="18"/>
+          <w:szCs w:val="18"/>
+        </w:rPr>
+        <w:t>-</w:t>
+      </w:r>
+      <w:proofErr w:type="spellStart"/>
+      <w:r>
+        <w:rPr>
+          <w:sz w:val="18"/>
+          <w:szCs w:val="18"/>
+        </w:rPr>
+        <w:t>first</w:t>
+      </w:r>
+      <w:proofErr w:type="spellEnd"/>
+      <w:r>
+        <w:rPr>
+          <w:sz w:val="18"/>
+          <w:szCs w:val="18"/>
+        </w:rPr>
+        <w:t>-</w:t>
+      </w:r>
+      <w:proofErr w:type="spellStart"/>
+      <w:r>
+        <w:rPr>
+          <w:sz w:val="18"/>
+          <w:szCs w:val="18"/>
+        </w:rPr>
+        <w:t>node</w:t>
+      </w:r>
+      <w:proofErr w:type="spellEnd"/>
+      <w:r>
+        <w:rPr>
+          <w:sz w:val="18"/>
+          <w:szCs w:val="18"/>
+        </w:rPr>
+        <w:t>-compare-p))</w:t>
+      </w:r>
+    </w:p>
+    <w:p>
+      <w:pPr>
+        <w:spacing w:after="0"/>
+        <w:rPr>
+          <w:sz w:val="18"/>
+          <w:szCs w:val="18"/>
+        </w:rPr>
+      </w:pPr>
+    </w:p>
+    <w:p>
+      <w:pPr>
+        <w:spacing w:after="0"/>
+        <w:rPr>
+          <w:sz w:val="18"/>
+          <w:szCs w:val="18"/>
+        </w:rPr>
+      </w:pPr>
+      <w:r>
+        <w:rPr>
+          <w:sz w:val="18"/>
+          <w:szCs w:val="18"/>
+        </w:rPr>
+        <w:t>(</w:t>
+      </w:r>
+      <w:proofErr w:type="spellStart"/>
+      <w:r>
+        <w:rPr>
+          <w:sz w:val="18"/>
+          <w:szCs w:val="18"/>
+        </w:rPr>
+        <w:t>solution-path</w:t>
+      </w:r>
+      <w:proofErr w:type="spellEnd"/>
+      <w:r>
+        <w:rPr>
+          <w:sz w:val="18"/>
+          <w:szCs w:val="18"/>
+        </w:rPr>
+        <w:t xml:space="preserve"> (</w:t>
+      </w:r>
+      <w:proofErr w:type="spellStart"/>
+      <w:r>
+        <w:rPr>
+          <w:sz w:val="18"/>
+          <w:szCs w:val="18"/>
+        </w:rPr>
+        <w:t>graph-search</w:t>
+      </w:r>
+      <w:proofErr w:type="spellEnd"/>
+      <w:r>
+        <w:rPr>
+          <w:sz w:val="18"/>
+          <w:szCs w:val="18"/>
+        </w:rPr>
+        <w:t xml:space="preserve"> *galaxy-M35* *</w:t>
+      </w:r>
+      <w:proofErr w:type="spellStart"/>
+      <w:r>
+        <w:rPr>
+          <w:sz w:val="18"/>
+          <w:szCs w:val="18"/>
+        </w:rPr>
+        <w:t>depth-first</w:t>
+      </w:r>
+      <w:proofErr w:type="spellEnd"/>
+      <w:r>
+        <w:rPr>
+          <w:sz w:val="18"/>
+          <w:szCs w:val="18"/>
+        </w:rPr>
+        <w:t>*))</w:t>
+      </w:r>
+    </w:p>
+    <w:p>
+      <w:pPr>
+        <w:spacing w:after="0"/>
+        <w:rPr>
+          <w:sz w:val="18"/>
+          <w:szCs w:val="18"/>
+        </w:rPr>
+      </w:pPr>
+      <w:proofErr w:type="gramStart"/>
+      <w:r>
+        <w:rPr>
+          <w:b/>
+          <w:sz w:val="18"/>
+          <w:szCs w:val="18"/>
+        </w:rPr>
+        <w:t>;;;</w:t>
+      </w:r>
+      <w:proofErr w:type="gramEnd"/>
+      <w:r>
+        <w:rPr>
+          <w:b/>
+          <w:sz w:val="18"/>
+          <w:szCs w:val="18"/>
+        </w:rPr>
+        <w:t xml:space="preserve"> -&gt; (MALLORY ...</w:t>
+      </w:r>
+      <w:r>
+        <w:rPr>
+          <w:sz w:val="18"/>
+          <w:szCs w:val="18"/>
+        </w:rPr>
+        <w:t xml:space="preserve"> )</w:t>
+      </w:r>
+    </w:p>
+    <w:p>
+      <w:pPr>
+        <w:spacing w:after="0"/>
+        <w:rPr>
+          <w:sz w:val="18"/>
+          <w:szCs w:val="18"/>
+        </w:rPr>
+      </w:pPr>
+    </w:p>
+    <w:p>
+      <w:pPr>
+        <w:spacing w:after="0"/>
+        <w:rPr>
+          <w:sz w:val="18"/>
+          <w:szCs w:val="18"/>
+        </w:rPr>
+      </w:pPr>
+      <w:r>
+        <w:rPr>
+          <w:sz w:val="18"/>
+          <w:szCs w:val="18"/>
+        </w:rPr>
+        <w:t>(</w:t>
+      </w:r>
+      <w:proofErr w:type="spellStart"/>
+      <w:r>
+        <w:rPr>
+          <w:sz w:val="18"/>
+          <w:szCs w:val="18"/>
+        </w:rPr>
+        <w:t>defun</w:t>
+      </w:r>
+      <w:proofErr w:type="spellEnd"/>
+      <w:r>
+        <w:rPr>
+          <w:sz w:val="18"/>
+          <w:szCs w:val="18"/>
+        </w:rPr>
+        <w:t xml:space="preserve"> </w:t>
+      </w:r>
+      <w:proofErr w:type="spellStart"/>
+      <w:r>
+        <w:rPr>
+          <w:sz w:val="18"/>
+          <w:szCs w:val="18"/>
+        </w:rPr>
+        <w:t>breadth</w:t>
+      </w:r>
+      <w:proofErr w:type="spellEnd"/>
+      <w:r>
+        <w:rPr>
+          <w:sz w:val="18"/>
+          <w:szCs w:val="18"/>
+        </w:rPr>
+        <w:t>-</w:t>
+      </w:r>
+      <w:proofErr w:type="spellStart"/>
+      <w:r>
+        <w:rPr>
+          <w:sz w:val="18"/>
+          <w:szCs w:val="18"/>
+        </w:rPr>
+        <w:t>first</w:t>
+      </w:r>
+      <w:proofErr w:type="spellEnd"/>
+      <w:r>
+        <w:rPr>
+          <w:sz w:val="18"/>
+          <w:szCs w:val="18"/>
+        </w:rPr>
+        <w:t>-</w:t>
+      </w:r>
+      <w:proofErr w:type="spellStart"/>
+      <w:r>
+        <w:rPr>
+          <w:sz w:val="18"/>
+          <w:szCs w:val="18"/>
+        </w:rPr>
+        <w:t>node</w:t>
+      </w:r>
+      <w:proofErr w:type="spellEnd"/>
+      <w:r>
+        <w:rPr>
+          <w:sz w:val="18"/>
+          <w:szCs w:val="18"/>
+        </w:rPr>
+        <w:t>-compare-p (node-1 node-2)</w:t>
+      </w:r>
+    </w:p>
+    <w:p>
+      <w:pPr>
+        <w:spacing w:after="0"/>
+        <w:rPr>
+          <w:b/>
+          <w:sz w:val="18"/>
+          <w:szCs w:val="18"/>
+        </w:rPr>
+      </w:pPr>
+      <w:r>
+        <w:rPr>
+          <w:sz w:val="18"/>
+          <w:szCs w:val="18"/>
+        </w:rPr>
+        <w:t xml:space="preserve">  (</w:t>
+      </w:r>
+      <w:proofErr w:type="spellStart"/>
+      <w:r>
+        <w:rPr>
+          <w:sz w:val="18"/>
+          <w:szCs w:val="18"/>
+        </w:rPr>
+        <w:t>null</w:t>
+      </w:r>
+      <w:proofErr w:type="spellEnd"/>
+      <w:r>
+        <w:rPr>
+          <w:sz w:val="18"/>
+          <w:szCs w:val="18"/>
+        </w:rPr>
+        <w:t xml:space="preserve"> node-2)</w:t>
+      </w:r>
+      <w:proofErr w:type="gramStart"/>
+      <w:r>
+        <w:rPr>
+          <w:sz w:val="18"/>
+          <w:szCs w:val="18"/>
+        </w:rPr>
+        <w:t xml:space="preserve">) </w:t>
+      </w:r>
+      <w:r>
+        <w:rPr>
+          <w:b/>
+          <w:sz w:val="18"/>
+          <w:szCs w:val="18"/>
+        </w:rPr>
+        <w:t>;</w:t>
+      </w:r>
+      <w:proofErr w:type="gramEnd"/>
+      <w:r>
+        <w:rPr>
+          <w:b/>
+          <w:sz w:val="18"/>
+          <w:szCs w:val="18"/>
+        </w:rPr>
+        <w:t xml:space="preserve">; </w:t>
+      </w:r>
+      <w:proofErr w:type="spellStart"/>
+      <w:r>
+        <w:rPr>
+          <w:b/>
+          <w:sz w:val="18"/>
+          <w:szCs w:val="18"/>
+        </w:rPr>
+        <w:t>Last</w:t>
+      </w:r>
+      <w:proofErr w:type="spellEnd"/>
+      <w:r>
+        <w:rPr>
+          <w:b/>
+          <w:sz w:val="18"/>
+          <w:szCs w:val="18"/>
+        </w:rPr>
+        <w:t xml:space="preserve"> </w:t>
+      </w:r>
+      <w:proofErr w:type="spellStart"/>
+      <w:r>
+        <w:rPr>
+          <w:b/>
+          <w:sz w:val="18"/>
+          <w:szCs w:val="18"/>
+        </w:rPr>
+        <w:t>explored</w:t>
+      </w:r>
+      <w:proofErr w:type="spellEnd"/>
+      <w:r>
+        <w:rPr>
+          <w:b/>
+          <w:sz w:val="18"/>
+          <w:szCs w:val="18"/>
+        </w:rPr>
+        <w:t xml:space="preserve"> </w:t>
+      </w:r>
+      <w:proofErr w:type="spellStart"/>
+      <w:r>
+        <w:rPr>
+          <w:b/>
+          <w:sz w:val="18"/>
+          <w:szCs w:val="18"/>
+        </w:rPr>
+        <w:t>node</w:t>
+      </w:r>
+      <w:proofErr w:type="spellEnd"/>
+      <w:r>
+        <w:rPr>
+          <w:b/>
+          <w:sz w:val="18"/>
+          <w:szCs w:val="18"/>
+        </w:rPr>
+        <w:t xml:space="preserve"> </w:t>
+      </w:r>
+      <w:proofErr w:type="spellStart"/>
+      <w:r>
+        <w:rPr>
+          <w:b/>
+          <w:sz w:val="18"/>
+          <w:szCs w:val="18"/>
+        </w:rPr>
+        <w:t>gets</w:t>
+      </w:r>
+      <w:proofErr w:type="spellEnd"/>
+      <w:r>
+        <w:rPr>
+          <w:b/>
+          <w:sz w:val="18"/>
+          <w:szCs w:val="18"/>
+        </w:rPr>
+        <w:t xml:space="preserve"> in </w:t>
+      </w:r>
+      <w:proofErr w:type="spellStart"/>
+      <w:r>
+        <w:rPr>
+          <w:b/>
+          <w:sz w:val="18"/>
+          <w:szCs w:val="18"/>
+        </w:rPr>
+        <w:t>the</w:t>
+      </w:r>
+      <w:proofErr w:type="spellEnd"/>
+      <w:r>
+        <w:rPr>
+          <w:b/>
+          <w:sz w:val="18"/>
+          <w:szCs w:val="18"/>
+        </w:rPr>
+        <w:t xml:space="preserve"> </w:t>
+      </w:r>
+      <w:proofErr w:type="spellStart"/>
+      <w:r>
+        <w:rPr>
+          <w:b/>
+          <w:sz w:val="18"/>
+          <w:szCs w:val="18"/>
+        </w:rPr>
+        <w:t>last</w:t>
+      </w:r>
+      <w:proofErr w:type="spellEnd"/>
+      <w:r>
+        <w:rPr>
+          <w:b/>
+          <w:sz w:val="18"/>
+          <w:szCs w:val="18"/>
+        </w:rPr>
+        <w:t xml:space="preserve"> position </w:t>
+      </w:r>
+      <w:proofErr w:type="spellStart"/>
+      <w:r>
+        <w:rPr>
+          <w:b/>
+          <w:sz w:val="18"/>
+          <w:szCs w:val="18"/>
+        </w:rPr>
+        <w:t>of</w:t>
+      </w:r>
+      <w:proofErr w:type="spellEnd"/>
+      <w:r>
+        <w:rPr>
+          <w:b/>
+          <w:sz w:val="18"/>
+          <w:szCs w:val="18"/>
+        </w:rPr>
+        <w:t xml:space="preserve"> open-</w:t>
+      </w:r>
+      <w:proofErr w:type="spellStart"/>
+      <w:r>
+        <w:rPr>
+          <w:b/>
+          <w:sz w:val="18"/>
+          <w:szCs w:val="18"/>
+        </w:rPr>
+        <w:t>nodes</w:t>
+      </w:r>
+      <w:proofErr w:type="spellEnd"/>
+    </w:p>
+    <w:p>
+      <w:pPr>
+        <w:spacing w:after="0"/>
+        <w:rPr>
+          <w:sz w:val="18"/>
+          <w:szCs w:val="18"/>
+        </w:rPr>
+      </w:pPr>
+    </w:p>
+    <w:p>
+      <w:pPr>
+        <w:spacing w:after="0"/>
+        <w:rPr>
+          <w:sz w:val="18"/>
+          <w:szCs w:val="18"/>
+        </w:rPr>
+      </w:pPr>
+      <w:r>
+        <w:rPr>
+          <w:sz w:val="18"/>
+          <w:szCs w:val="18"/>
+        </w:rPr>
+        <w:t>(</w:t>
+      </w:r>
+      <w:proofErr w:type="spellStart"/>
+      <w:r>
+        <w:rPr>
+          <w:sz w:val="18"/>
+          <w:szCs w:val="18"/>
+        </w:rPr>
+        <w:t>defparameter</w:t>
+      </w:r>
+      <w:proofErr w:type="spellEnd"/>
+      <w:r>
+        <w:rPr>
+          <w:sz w:val="18"/>
+          <w:szCs w:val="18"/>
+        </w:rPr>
+        <w:t xml:space="preserve"> *</w:t>
+      </w:r>
+      <w:proofErr w:type="spellStart"/>
+      <w:r>
+        <w:rPr>
+          <w:sz w:val="18"/>
+          <w:szCs w:val="18"/>
+        </w:rPr>
+        <w:t>breadth-first</w:t>
+      </w:r>
+      <w:proofErr w:type="spellEnd"/>
+      <w:r>
+        <w:rPr>
+          <w:sz w:val="18"/>
+          <w:szCs w:val="18"/>
+        </w:rPr>
+        <w:t>*</w:t>
+      </w:r>
+    </w:p>
+    <w:p>
+      <w:pPr>
+        <w:spacing w:after="0"/>
+        <w:rPr>
+          <w:sz w:val="18"/>
+          <w:szCs w:val="18"/>
+        </w:rPr>
+      </w:pPr>
+      <w:r>
+        <w:rPr>
+          <w:sz w:val="18"/>
+          <w:szCs w:val="18"/>
+        </w:rPr>
+        <w:t xml:space="preserve">  (</w:t>
+      </w:r>
+      <w:proofErr w:type="spellStart"/>
+      <w:r>
+        <w:rPr>
+          <w:sz w:val="18"/>
+          <w:szCs w:val="18"/>
+        </w:rPr>
+        <w:t>make-strategy</w:t>
+      </w:r>
+      <w:proofErr w:type="spellEnd"/>
+    </w:p>
+    <w:p>
+      <w:pPr>
+        <w:spacing w:after="0"/>
+        <w:rPr>
+          <w:sz w:val="18"/>
+          <w:szCs w:val="18"/>
+        </w:rPr>
+      </w:pPr>
+      <w:r>
+        <w:rPr>
+          <w:sz w:val="18"/>
+          <w:szCs w:val="18"/>
+        </w:rPr>
+        <w:t xml:space="preserve">   :</w:t>
+      </w:r>
+      <w:proofErr w:type="spellStart"/>
+      <w:r>
+        <w:rPr>
+          <w:sz w:val="18"/>
+          <w:szCs w:val="18"/>
+        </w:rPr>
+        <w:t>name</w:t>
+      </w:r>
+      <w:proofErr w:type="spellEnd"/>
+      <w:r>
+        <w:rPr>
+          <w:sz w:val="18"/>
+          <w:szCs w:val="18"/>
+        </w:rPr>
+        <w:t xml:space="preserve"> '</w:t>
+      </w:r>
+      <w:proofErr w:type="spellStart"/>
+      <w:r>
+        <w:rPr>
+          <w:sz w:val="18"/>
+          <w:szCs w:val="18"/>
+        </w:rPr>
+        <w:t>breadth-first</w:t>
+      </w:r>
+      <w:proofErr w:type="spellEnd"/>
+    </w:p>
+    <w:p>
+      <w:pPr>
+        <w:spacing w:after="0"/>
+        <w:rPr>
+          <w:sz w:val="18"/>
+          <w:szCs w:val="18"/>
+        </w:rPr>
+      </w:pPr>
+      <w:r>
+        <w:rPr>
+          <w:sz w:val="18"/>
+          <w:szCs w:val="18"/>
+        </w:rPr>
+        <w:t xml:space="preserve">   </w:t>
+      </w:r>
+      <w:proofErr w:type="gramStart"/>
+      <w:r>
+        <w:rPr>
+          <w:sz w:val="18"/>
+          <w:szCs w:val="18"/>
+        </w:rPr>
+        <w:t>:</w:t>
+      </w:r>
+      <w:proofErr w:type="spellStart"/>
+      <w:r>
+        <w:rPr>
+          <w:sz w:val="18"/>
+          <w:szCs w:val="18"/>
+        </w:rPr>
+        <w:t>node</w:t>
+      </w:r>
+      <w:proofErr w:type="spellEnd"/>
+      <w:proofErr w:type="gramEnd"/>
+      <w:r>
+        <w:rPr>
+          <w:sz w:val="18"/>
+          <w:szCs w:val="18"/>
+        </w:rPr>
+        <w:t>-compare-p #'</w:t>
+      </w:r>
+      <w:proofErr w:type="spellStart"/>
+      <w:r>
+        <w:rPr>
+          <w:sz w:val="18"/>
+          <w:szCs w:val="18"/>
+        </w:rPr>
+        <w:t>breadth</w:t>
+      </w:r>
+      <w:proofErr w:type="spellEnd"/>
+      <w:r>
+        <w:rPr>
+          <w:sz w:val="18"/>
+          <w:szCs w:val="18"/>
+        </w:rPr>
+        <w:t>-</w:t>
+      </w:r>
+      <w:proofErr w:type="spellStart"/>
+      <w:r>
+        <w:rPr>
+          <w:sz w:val="18"/>
+          <w:szCs w:val="18"/>
+        </w:rPr>
+        <w:t>first</w:t>
+      </w:r>
+      <w:proofErr w:type="spellEnd"/>
+      <w:r>
+        <w:rPr>
+          <w:sz w:val="18"/>
+          <w:szCs w:val="18"/>
+        </w:rPr>
+        <w:t>-</w:t>
+      </w:r>
+      <w:proofErr w:type="spellStart"/>
+      <w:r>
+        <w:rPr>
+          <w:sz w:val="18"/>
+          <w:szCs w:val="18"/>
+        </w:rPr>
+        <w:t>node</w:t>
+      </w:r>
+      <w:proofErr w:type="spellEnd"/>
+      <w:r>
+        <w:rPr>
+          <w:sz w:val="18"/>
+          <w:szCs w:val="18"/>
+        </w:rPr>
+        <w:t>-compare-p))</w:t>
+      </w:r>
+    </w:p>
+    <w:p>
+      <w:pPr>
+        <w:spacing w:after="0"/>
+        <w:rPr>
+          <w:sz w:val="18"/>
+          <w:szCs w:val="18"/>
+        </w:rPr>
+      </w:pPr>
+    </w:p>
+    <w:p>
+      <w:pPr>
+        <w:spacing w:after="0"/>
+        <w:rPr>
+          <w:sz w:val="18"/>
+          <w:szCs w:val="18"/>
+        </w:rPr>
+      </w:pPr>
+      <w:r>
+        <w:rPr>
+          <w:sz w:val="18"/>
+          <w:szCs w:val="18"/>
+        </w:rPr>
+        <w:t>(</w:t>
+      </w:r>
+      <w:proofErr w:type="spellStart"/>
+      <w:r>
+        <w:rPr>
+          <w:sz w:val="18"/>
+          <w:szCs w:val="18"/>
+        </w:rPr>
+        <w:t>solution-path</w:t>
+      </w:r>
+      <w:proofErr w:type="spellEnd"/>
+      <w:r>
+        <w:rPr>
+          <w:sz w:val="18"/>
+          <w:szCs w:val="18"/>
+        </w:rPr>
+        <w:t xml:space="preserve"> (</w:t>
+      </w:r>
+      <w:proofErr w:type="spellStart"/>
+      <w:r>
+        <w:rPr>
+          <w:sz w:val="18"/>
+          <w:szCs w:val="18"/>
+        </w:rPr>
+        <w:t>graph-search</w:t>
+      </w:r>
+      <w:proofErr w:type="spellEnd"/>
+      <w:r>
+        <w:rPr>
+          <w:sz w:val="18"/>
+          <w:szCs w:val="18"/>
+        </w:rPr>
+        <w:t xml:space="preserve"> *galaxy-M35* *</w:t>
+      </w:r>
+      <w:proofErr w:type="spellStart"/>
+      <w:r>
+        <w:rPr>
+          <w:sz w:val="18"/>
+          <w:szCs w:val="18"/>
+        </w:rPr>
+        <w:t>breadth-first</w:t>
+      </w:r>
+      <w:proofErr w:type="spellEnd"/>
+      <w:r>
+        <w:rPr>
+          <w:sz w:val="18"/>
+          <w:szCs w:val="18"/>
+        </w:rPr>
+        <w:t>*))</w:t>
+      </w:r>
+    </w:p>
+    <w:p>
+      <w:pPr>
+        <w:spacing w:after="0"/>
+        <w:rPr>
+          <w:b/>
+          <w:sz w:val="18"/>
+          <w:szCs w:val="18"/>
+        </w:rPr>
+      </w:pPr>
+      <w:proofErr w:type="gramStart"/>
+      <w:r>
+        <w:rPr>
+          <w:b/>
+          <w:sz w:val="18"/>
+          <w:szCs w:val="18"/>
+        </w:rPr>
+        <w:t>;;</w:t>
+      </w:r>
+      <w:proofErr w:type="gramEnd"/>
+      <w:r>
+        <w:rPr>
+          <w:b/>
+          <w:sz w:val="18"/>
+          <w:szCs w:val="18"/>
+        </w:rPr>
+        <w:t xml:space="preserve"> -&gt; (MALLORY ... )</w:t>
+      </w:r>
+    </w:p>
+    <w:p>
+      <w:pPr>
+        <w:rPr>
+          <w:sz w:val="18"/>
+          <w:szCs w:val="18"/>
+        </w:rPr>
+      </w:pPr>
+      <w:r>
+        <w:rPr>
+          <w:sz w:val="18"/>
+          <w:szCs w:val="18"/>
+        </w:rPr>
+        <w:br w:type="page"/>
+      </w:r>
+    </w:p>
+    <w:p>
+      <w:pPr>
+        <w:spacing w:after="0" w:line="240" w:lineRule="auto"/>
+        <w:ind w:left="360"/>
+        <w:rPr>
+          <w:b/>
+        </w:rPr>
+      </w:pPr>
+      <w:r>
+        <w:rPr>
+          <w:b/>
+        </w:rPr>
+        <w:lastRenderedPageBreak/>
+        <w:t xml:space="preserve">Ejercicio </w:t>
+      </w:r>
+      <w:r>
+        <w:rPr>
+          <w:b/>
+        </w:rPr>
+        <w:t>1</w:t>
+      </w:r>
+      <w:r>
+        <w:rPr>
+          <w:b/>
+        </w:rPr>
+        <w:t>1</w:t>
+      </w:r>
+      <w:r>
+        <w:rPr>
+          <w:b/>
+        </w:rPr>
+        <w:t>:</w:t>
+      </w:r>
+    </w:p>
+    <w:p>
+      <w:pPr>
+        <w:pStyle w:val="Prrafodelista"/>
+        <w:numPr>
+          <w:ilvl w:val="0"/>
+          <w:numId w:val="6"/>
+        </w:numPr>
+        <w:spacing w:after="0" w:line="240" w:lineRule="auto"/>
+        <w:rPr>
+          <w:b/>
         </w:rPr>
       </w:pPr>
       <w:bookmarkStart w:id="0" w:name="_GoBack"/>
@@ -21658,6 +25548,181 @@
       </w:pPr>
     </w:lvl>
   </w:abstractNum>
+  <w:abstractNum w:abstractNumId="4" w15:restartNumberingAfterBreak="0">
+    <w:nsid w:val="75A91948"/>
+    <w:multiLevelType w:val="hybridMultilevel"/>
+    <w:tmpl w:val="EF3C51AA"/>
+    <w:lvl w:ilvl="0" w:tplc="69FA2066">
+      <w:start w:val="1"/>
+      <w:numFmt w:val="decimal"/>
+      <w:lvlText w:val="%1."/>
+      <w:lvlJc w:val="left"/>
+      <w:pPr>
+        <w:ind w:left="720" w:hanging="360"/>
+      </w:pPr>
+      <w:rPr>
+        <w:b w:val="0"/>
+      </w:rPr>
+    </w:lvl>
+    <w:lvl w:ilvl="1" w:tplc="0C0A0019" w:tentative="1">
+      <w:start w:val="1"/>
+      <w:numFmt w:val="lowerLetter"/>
+      <w:lvlText w:val="%2."/>
+      <w:lvlJc w:val="left"/>
+      <w:pPr>
+        <w:ind w:left="1440" w:hanging="360"/>
+      </w:pPr>
+    </w:lvl>
+    <w:lvl w:ilvl="2" w:tplc="0C0A001B" w:tentative="1">
+      <w:start w:val="1"/>
+      <w:numFmt w:val="lowerRoman"/>
+      <w:lvlText w:val="%3."/>
+      <w:lvlJc w:val="right"/>
+      <w:pPr>
+        <w:ind w:left="2160" w:hanging="180"/>
+      </w:pPr>
+    </w:lvl>
+    <w:lvl w:ilvl="3" w:tplc="0C0A000F" w:tentative="1">
+      <w:start w:val="1"/>
+      <w:numFmt w:val="decimal"/>
+      <w:lvlText w:val="%4."/>
+      <w:lvlJc w:val="left"/>
+      <w:pPr>
+        <w:ind w:left="2880" w:hanging="360"/>
+      </w:pPr>
+    </w:lvl>
+    <w:lvl w:ilvl="4" w:tplc="0C0A0019" w:tentative="1">
+      <w:start w:val="1"/>
+      <w:numFmt w:val="lowerLetter"/>
+      <w:lvlText w:val="%5."/>
+      <w:lvlJc w:val="left"/>
+      <w:pPr>
+        <w:ind w:left="3600" w:hanging="360"/>
+      </w:pPr>
+    </w:lvl>
+    <w:lvl w:ilvl="5" w:tplc="0C0A001B" w:tentative="1">
+      <w:start w:val="1"/>
+      <w:numFmt w:val="lowerRoman"/>
+      <w:lvlText w:val="%6."/>
+      <w:lvlJc w:val="right"/>
+      <w:pPr>
+        <w:ind w:left="4320" w:hanging="180"/>
+      </w:pPr>
+    </w:lvl>
+    <w:lvl w:ilvl="6" w:tplc="0C0A000F" w:tentative="1">
+      <w:start w:val="1"/>
+      <w:numFmt w:val="decimal"/>
+      <w:lvlText w:val="%7."/>
+      <w:lvlJc w:val="left"/>
+      <w:pPr>
+        <w:ind w:left="5040" w:hanging="360"/>
+      </w:pPr>
+    </w:lvl>
+    <w:lvl w:ilvl="7" w:tplc="0C0A0019" w:tentative="1">
+      <w:start w:val="1"/>
+      <w:numFmt w:val="lowerLetter"/>
+      <w:lvlText w:val="%8."/>
+      <w:lvlJc w:val="left"/>
+      <w:pPr>
+        <w:ind w:left="5760" w:hanging="360"/>
+      </w:pPr>
+    </w:lvl>
+    <w:lvl w:ilvl="8" w:tplc="0C0A001B" w:tentative="1">
+      <w:start w:val="1"/>
+      <w:numFmt w:val="lowerRoman"/>
+      <w:lvlText w:val="%9."/>
+      <w:lvlJc w:val="right"/>
+      <w:pPr>
+        <w:ind w:left="6480" w:hanging="180"/>
+      </w:pPr>
+    </w:lvl>
+  </w:abstractNum>
+  <w:abstractNum w:abstractNumId="5" w15:restartNumberingAfterBreak="0">
+    <w:nsid w:val="75C71673"/>
+    <w:multiLevelType w:val="hybridMultilevel"/>
+    <w:tmpl w:val="DEA625A8"/>
+    <w:lvl w:ilvl="0" w:tplc="0C0A000F">
+      <w:start w:val="1"/>
+      <w:numFmt w:val="decimal"/>
+      <w:lvlText w:val="%1."/>
+      <w:lvlJc w:val="left"/>
+      <w:pPr>
+        <w:ind w:left="720" w:hanging="360"/>
+      </w:pPr>
+    </w:lvl>
+    <w:lvl w:ilvl="1" w:tplc="0C0A0019" w:tentative="1">
+      <w:start w:val="1"/>
+      <w:numFmt w:val="lowerLetter"/>
+      <w:lvlText w:val="%2."/>
+      <w:lvlJc w:val="left"/>
+      <w:pPr>
+        <w:ind w:left="1440" w:hanging="360"/>
+      </w:pPr>
+    </w:lvl>
+    <w:lvl w:ilvl="2" w:tplc="0C0A001B" w:tentative="1">
+      <w:start w:val="1"/>
+      <w:numFmt w:val="lowerRoman"/>
+      <w:lvlText w:val="%3."/>
+      <w:lvlJc w:val="right"/>
+      <w:pPr>
+        <w:ind w:left="2160" w:hanging="180"/>
+      </w:pPr>
+    </w:lvl>
+    <w:lvl w:ilvl="3" w:tplc="0C0A000F" w:tentative="1">
+      <w:start w:val="1"/>
+      <w:numFmt w:val="decimal"/>
+      <w:lvlText w:val="%4."/>
+      <w:lvlJc w:val="left"/>
+      <w:pPr>
+        <w:ind w:left="2880" w:hanging="360"/>
+      </w:pPr>
+    </w:lvl>
+    <w:lvl w:ilvl="4" w:tplc="0C0A0019" w:tentative="1">
+      <w:start w:val="1"/>
+      <w:numFmt w:val="lowerLetter"/>
+      <w:lvlText w:val="%5."/>
+      <w:lvlJc w:val="left"/>
+      <w:pPr>
+        <w:ind w:left="3600" w:hanging="360"/>
+      </w:pPr>
+    </w:lvl>
+    <w:lvl w:ilvl="5" w:tplc="0C0A001B" w:tentative="1">
+      <w:start w:val="1"/>
+      <w:numFmt w:val="lowerRoman"/>
+      <w:lvlText w:val="%6."/>
+      <w:lvlJc w:val="right"/>
+      <w:pPr>
+        <w:ind w:left="4320" w:hanging="180"/>
+      </w:pPr>
+    </w:lvl>
+    <w:lvl w:ilvl="6" w:tplc="0C0A000F" w:tentative="1">
+      <w:start w:val="1"/>
+      <w:numFmt w:val="decimal"/>
+      <w:lvlText w:val="%7."/>
+      <w:lvlJc w:val="left"/>
+      <w:pPr>
+        <w:ind w:left="5040" w:hanging="360"/>
+      </w:pPr>
+    </w:lvl>
+    <w:lvl w:ilvl="7" w:tplc="0C0A0019" w:tentative="1">
+      <w:start w:val="1"/>
+      <w:numFmt w:val="lowerLetter"/>
+      <w:lvlText w:val="%8."/>
+      <w:lvlJc w:val="left"/>
+      <w:pPr>
+        <w:ind w:left="5760" w:hanging="360"/>
+      </w:pPr>
+    </w:lvl>
+    <w:lvl w:ilvl="8" w:tplc="0C0A001B" w:tentative="1">
+      <w:start w:val="1"/>
+      <w:numFmt w:val="lowerRoman"/>
+      <w:lvlText w:val="%9."/>
+      <w:lvlJc w:val="right"/>
+      <w:pPr>
+        <w:ind w:left="6480" w:hanging="180"/>
+      </w:pPr>
+    </w:lvl>
+  </w:abstractNum>
   <w:num w:numId="1">
     <w:abstractNumId w:val="1"/>
   </w:num>
@@ -21669,6 +25734,12 @@
   </w:num>
   <w:num w:numId="4">
     <w:abstractNumId w:val="3"/>
+  </w:num>
+  <w:num w:numId="5">
+    <w:abstractNumId w:val="5"/>
+  </w:num>
+  <w:num w:numId="6">
+    <w:abstractNumId w:val="4"/>
   </w:num>
 </w:numbering>
 </file>
@@ -22075,6 +26146,7 @@
   <w:style w:type="character" w:default="1" w:styleId="Fuentedeprrafopredeter">
     <w:name w:val="Default Paragraph Font"/>
     <w:uiPriority w:val="1"/>
+    <w:semiHidden/>
     <w:unhideWhenUsed/>
   </w:style>
   <w:style w:type="table" w:default="1" w:styleId="Tablanormal">
@@ -22365,6 +26437,7 @@
   <w:rsids>
     <w:rsidRoot w:val="002B7D95"/>
     <w:rsid w:val="002B7D95"/>
+    <w:rsid w:val="0066557D"/>
     <w:rsid w:val="00702F94"/>
     <w:rsid w:val="009A5B91"/>
     <w:rsid w:val="00B26C3B"/>

</xml_diff>